<commit_message>
Jordan: edited use case 2.4.14. Added accountant sales data information
</commit_message>
<xml_diff>
--- a/SRS.docx
+++ b/SRS.docx
@@ -1,12 +1,13 @@
 
 <file path=word/document.xml><?xml version="1.0" encoding="utf-8"?>
-<w:document xmlns:o="urn:schemas-microsoft-com:office:office" xmlns:r="http://schemas.openxmlformats.org/officeDocument/2006/relationships" xmlns:v="urn:schemas-microsoft-com:vml" xmlns:w="http://schemas.openxmlformats.org/wordprocessingml/2006/main" xmlns:w10="urn:schemas-microsoft-com:office:word" xmlns:wp="http://schemas.openxmlformats.org/drawingml/2006/wordprocessingDrawing">
+<w:document xmlns:o="urn:schemas-microsoft-com:office:office" xmlns:r="http://schemas.openxmlformats.org/officeDocument/2006/relationships" xmlns:v="urn:schemas-microsoft-com:vml" xmlns:w="http://schemas.openxmlformats.org/wordprocessingml/2006/main" xmlns:w10="urn:schemas-microsoft-com:office:word" xmlns:wp="http://schemas.openxmlformats.org/drawingml/2006/wordprocessingDrawing" xmlns:wps="http://schemas.microsoft.com/office/word/2010/wordprocessingShape" xmlns:wpg="http://schemas.microsoft.com/office/word/2010/wordprocessingGroup" xmlns:mc="http://schemas.openxmlformats.org/markup-compatibility/2006" xmlns:wp14="http://schemas.microsoft.com/office/word/2010/wordprocessingDrawing" xmlns:w14="http://schemas.microsoft.com/office/word/2010/wordml" mc:Ignorable="w14 wp14">
   <w:body>
     <w:p>
       <w:pPr>
         <w:pStyle w:val="Normal"/>
         <w:rPr>
           <w:b/>
+          <w:b/>
         </w:rPr>
       </w:pPr>
       <w:r>
@@ -21,6 +22,7 @@
         <w:pStyle w:val="Normal"/>
         <w:rPr>
           <w:b/>
+          <w:b/>
         </w:rPr>
       </w:pPr>
       <w:r>
@@ -37,13 +39,14 @@
       </w:pPr>
       <w:r>
         <w:rPr/>
-        <w:t>This document describes the requirements for the design of a website traffic and activity monitoring and reporting program.  The requirements will be described in a use case format identifying the basic system flow.</w:t>
-      </w:r>
-    </w:p>
-    <w:p>
-      <w:pPr>
-        <w:pStyle w:val="Normal"/>
-        <w:rPr>
+        <w:t>This document describes the requirements for the design of a website traffic,  activity monitoring and reporting program.  The requirements will be described in a use case format identifying the basic system flow.</w:t>
+      </w:r>
+    </w:p>
+    <w:p>
+      <w:pPr>
+        <w:pStyle w:val="Normal"/>
+        <w:rPr>
+          <w:b/>
           <w:b/>
         </w:rPr>
       </w:pPr>
@@ -59,6 +62,7 @@
         <w:pStyle w:val="Normal"/>
         <w:rPr>
           <w:b/>
+          <w:b/>
         </w:rPr>
       </w:pPr>
       <w:r>
@@ -73,6 +77,7 @@
         <w:pStyle w:val="Normal"/>
         <w:rPr>
           <w:b/>
+          <w:b/>
         </w:rPr>
       </w:pPr>
       <w:r>
@@ -92,15 +97,7 @@
         <w:rPr/>
         <w:t xml:space="preserve">General Actor(s) – </w:t>
         <w:tab/>
-        <w:t xml:space="preserve">General program user </w:t>
-      </w:r>
-      <w:r>
-        <w:rPr/>
-        <w:t>who is</w:t>
-      </w:r>
-      <w:r>
-        <w:rPr/>
-        <w:t xml:space="preserve"> a member of at least one of the following actor groups: IT Tech, General Manager, Engineer, Marketer, Accountant.</w:t>
+        <w:t>General program user who is a member of at least one of the following actor groups: IT Tech, General Manager, Engineer, Marketer, Accountant.</w:t>
       </w:r>
     </w:p>
     <w:p>
@@ -113,7 +110,15 @@
         <w:rPr/>
         <w:t xml:space="preserve">IT Tech(s) – </w:t>
         <w:tab/>
-        <w:t>Program user responsible for the creation and management of user accounts and permissions within the program.</w:t>
+        <w:t xml:space="preserve">Program user responsible for the </w:t>
+      </w:r>
+      <w:r>
+        <w:rPr/>
+        <w:softHyphen/>
+      </w:r>
+      <w:r>
+        <w:rPr/>
+        <w:t>creation and management of user accounts and permissions within the program.</w:t>
       </w:r>
     </w:p>
     <w:p>
@@ -171,6 +176,7 @@
         <w:pStyle w:val="Normal"/>
         <w:rPr>
           <w:b/>
+          <w:b/>
         </w:rPr>
       </w:pPr>
       <w:r>
@@ -195,6 +201,7 @@
         <w:pStyle w:val="Normal"/>
         <w:rPr>
           <w:b w:val="false"/>
+          <w:b w:val="false"/>
           <w:bCs w:val="false"/>
         </w:rPr>
       </w:pPr>
@@ -247,48 +254,14 @@
           <w:b w:val="false"/>
           <w:bCs w:val="false"/>
         </w:rPr>
-        <w:t>2.</w:t>
-      </w:r>
-      <w:r>
-        <w:rPr>
-          <w:b w:val="false"/>
-          <w:bCs w:val="false"/>
-        </w:rPr>
-        <w:t>3</w:t>
-      </w:r>
-      <w:r>
-        <w:rPr>
-          <w:b w:val="false"/>
-          <w:bCs w:val="false"/>
-        </w:rPr>
-        <w:t>.</w:t>
-      </w:r>
-      <w:r>
-        <w:rPr>
-          <w:b w:val="false"/>
-          <w:bCs w:val="false"/>
-        </w:rPr>
-        <w:t>18</w:t>
-      </w:r>
-      <w:r>
-        <w:rPr>
-          <w:b w:val="false"/>
-          <w:bCs w:val="false"/>
-        </w:rPr>
-        <w:t xml:space="preserve"> </w:t>
-      </w:r>
-      <w:r>
-        <w:rPr>
-          <w:b w:val="false"/>
-          <w:bCs w:val="false"/>
-        </w:rPr>
-        <w:t>Configure System to connect to website</w:t>
-      </w:r>
-    </w:p>
-    <w:p>
-      <w:pPr>
-        <w:pStyle w:val="Normal"/>
-        <w:rPr>
+        <w:t>2.3.18 Configure System to connect to website</w:t>
+      </w:r>
+    </w:p>
+    <w:p>
+      <w:pPr>
+        <w:pStyle w:val="Normal"/>
+        <w:rPr>
+          <w:b/>
           <w:b/>
         </w:rPr>
       </w:pPr>
@@ -304,6 +277,7 @@
         <w:pStyle w:val="Normal"/>
         <w:rPr>
           <w:b/>
+          <w:b/>
         </w:rPr>
       </w:pPr>
       <w:r>
@@ -414,31 +388,13 @@
       </w:r>
       <w:r>
         <w:rPr/>
-        <w:t xml:space="preserve">1. </w:t>
-      </w:r>
-      <w:r>
-        <w:rPr/>
-        <w:t>User opens the reporting software.</w:t>
-        <w:br/>
-        <w:tab/>
-      </w:r>
-      <w:r>
-        <w:rPr/>
-        <w:t xml:space="preserve">2. </w:t>
-      </w:r>
-      <w:r>
-        <w:rPr/>
-        <w:t>User provides credentials to the system.</w:t>
-        <w:br/>
-        <w:tab/>
-      </w:r>
-      <w:r>
-        <w:rPr/>
-        <w:t xml:space="preserve">3. </w:t>
-      </w:r>
-      <w:r>
-        <w:rPr/>
-        <w:t>The system verifies credentials and logs the user into their account.</w:t>
+        <w:t>1. User opens the reporting software.</w:t>
+        <w:br/>
+        <w:tab/>
+        <w:t>2. User provides credentials to the system.</w:t>
+        <w:br/>
+        <w:tab/>
+        <w:t>3. The system verifies credentials and logs the user into their account.</w:t>
       </w:r>
     </w:p>
     <w:p>
@@ -473,6 +429,7 @@
         <w:ind w:left="0" w:right="0" w:firstLine="720"/>
         <w:rPr>
           <w:b/>
+          <w:b/>
         </w:rPr>
       </w:pPr>
       <w:r>
@@ -487,24 +444,30 @@
         <w:pStyle w:val="Normal"/>
         <w:rPr>
           <w:b/>
-        </w:rPr>
-      </w:pPr>
-      <w:r>
-        <w:rPr>
-          <w:b/>
-        </w:rPr>
-        <w:t>2.4.</w:t>
-      </w:r>
-      <w:r>
-        <w:rPr>
-          <w:b/>
-        </w:rPr>
-        <w:t>3</w:t>
-      </w:r>
-      <w:r>
-        <w:rPr>
-          <w:b/>
-        </w:rPr>
+          <w:b/>
+        </w:rPr>
+      </w:pPr>
+      <w:r>
+        <w:rPr>
+          <w:b/>
+        </w:rPr>
+        <w:t>2.4.3 Create program user account and permissions</w:t>
+      </w:r>
+    </w:p>
+    <w:p>
+      <w:pPr>
+        <w:pStyle w:val="Normal"/>
+        <w:ind w:left="0" w:right="0" w:firstLine="720"/>
+        <w:rPr/>
+      </w:pPr>
+      <w:r>
+        <w:rPr>
+          <w:b/>
+        </w:rPr>
+        <w:t>Use Case:</w:t>
+      </w:r>
+      <w:r>
+        <w:rPr/>
         <w:t xml:space="preserve"> Create program user account and permissions</w:t>
       </w:r>
     </w:p>
@@ -518,11 +481,187 @@
         <w:rPr>
           <w:b/>
         </w:rPr>
+        <w:t>Scope:</w:t>
+      </w:r>
+      <w:r>
+        <w:rPr/>
+        <w:t xml:space="preserve"> Program User Accounts and Reporting Program</w:t>
+      </w:r>
+    </w:p>
+    <w:p>
+      <w:pPr>
+        <w:pStyle w:val="Normal"/>
+        <w:ind w:left="0" w:right="0" w:firstLine="720"/>
+        <w:rPr/>
+      </w:pPr>
+      <w:r>
+        <w:rPr>
+          <w:b/>
+        </w:rPr>
+        <w:t xml:space="preserve">Level: </w:t>
+      </w:r>
+      <w:r>
+        <w:rPr/>
+        <w:t>User Goal</w:t>
+      </w:r>
+    </w:p>
+    <w:p>
+      <w:pPr>
+        <w:pStyle w:val="Normal"/>
+        <w:ind w:left="0" w:right="0" w:firstLine="720"/>
+        <w:rPr>
+          <w:b w:val="false"/>
+          <w:b w:val="false"/>
+          <w:bCs w:val="false"/>
+        </w:rPr>
+      </w:pPr>
+      <w:r>
+        <w:rPr>
+          <w:b/>
+        </w:rPr>
+        <w:t xml:space="preserve">Intention in Context: </w:t>
+      </w:r>
+      <w:r>
+        <w:rPr>
+          <w:b w:val="false"/>
+          <w:bCs w:val="false"/>
+        </w:rPr>
+        <w:t>To provide the ability to the IT Tech actor to create new user accounts to access the system.</w:t>
+      </w:r>
+    </w:p>
+    <w:p>
+      <w:pPr>
+        <w:pStyle w:val="Normal"/>
+        <w:ind w:left="0" w:right="0" w:firstLine="720"/>
+        <w:rPr/>
+      </w:pPr>
+      <w:r>
+        <w:rPr>
+          <w:b/>
+        </w:rPr>
+        <w:t>Primary Actor:</w:t>
+      </w:r>
+      <w:r>
+        <w:rPr/>
+        <w:t xml:space="preserve"> IT Tech</w:t>
+      </w:r>
+    </w:p>
+    <w:p>
+      <w:pPr>
+        <w:pStyle w:val="Normal"/>
+        <w:ind w:left="0" w:right="0" w:firstLine="720"/>
+        <w:rPr>
+          <w:b w:val="false"/>
+          <w:b w:val="false"/>
+          <w:bCs w:val="false"/>
+        </w:rPr>
+      </w:pPr>
+      <w:r>
+        <w:rPr>
+          <w:b/>
+        </w:rPr>
+        <w:t>Main Success Scenario:</w:t>
+        <w:br/>
+        <w:tab/>
+      </w:r>
+      <w:r>
+        <w:rPr>
+          <w:b w:val="false"/>
+          <w:bCs w:val="false"/>
+        </w:rPr>
+        <w:t>1. IT Tech provides list of permissions, name and password.</w:t>
+        <w:br/>
+        <w:tab/>
+        <w:t>2. The system saves/records this information in the website database.</w:t>
+      </w:r>
+    </w:p>
+    <w:p>
+      <w:pPr>
+        <w:pStyle w:val="Normal"/>
+        <w:ind w:left="0" w:right="0" w:firstLine="720"/>
+        <w:rPr>
+          <w:b w:val="false"/>
+          <w:b w:val="false"/>
+          <w:bCs w:val="false"/>
+        </w:rPr>
+      </w:pPr>
+      <w:r>
+        <w:rPr>
+          <w:b/>
+        </w:rPr>
+        <w:t xml:space="preserve">Extensions: </w:t>
+        <w:br/>
+        <w:tab/>
+      </w:r>
+      <w:r>
+        <w:rPr>
+          <w:b w:val="false"/>
+          <w:bCs w:val="false"/>
+        </w:rPr>
+        <w:t>1a. IT Tech provides user  account  information that already exists.</w:t>
+        <w:br/>
+        <w:tab/>
+        <w:t>2a. The system checks the systems user entity table for a duplicate record.</w:t>
+        <w:br/>
+        <w:tab/>
+        <w:tab/>
+        <w:t>3a.1. The system informs user; Use case continues at step 1.</w:t>
+      </w:r>
+    </w:p>
+    <w:p>
+      <w:pPr>
+        <w:pStyle w:val="Normal"/>
+        <w:ind w:left="0" w:right="0" w:firstLine="720"/>
+        <w:rPr>
+          <w:b w:val="false"/>
+          <w:b w:val="false"/>
+          <w:bCs w:val="false"/>
+        </w:rPr>
+      </w:pPr>
+      <w:r>
+        <w:rPr>
+          <w:b/>
+        </w:rPr>
+        <w:t>Notes:</w:t>
+      </w:r>
+      <w:r>
+        <w:rPr>
+          <w:b w:val="false"/>
+          <w:bCs w:val="false"/>
+        </w:rPr>
+        <w:t xml:space="preserve">  Viewing data as other users (previewing), could be added later. </w:t>
+      </w:r>
+    </w:p>
+    <w:p>
+      <w:pPr>
+        <w:pStyle w:val="Normal"/>
+        <w:rPr>
+          <w:b/>
+          <w:b/>
+        </w:rPr>
+      </w:pPr>
+      <w:r>
+        <w:rPr>
+          <w:b/>
+        </w:rPr>
+        <w:t>2.4.4 Retrieve and display general website activity data</w:t>
+      </w:r>
+    </w:p>
+    <w:p>
+      <w:pPr>
+        <w:pStyle w:val="Normal"/>
+        <w:ind w:left="0" w:right="0" w:firstLine="720"/>
+        <w:rPr/>
+      </w:pPr>
+      <w:r>
+        <w:rPr>
+          <w:b/>
+        </w:rPr>
         <w:t>Use Case:</w:t>
       </w:r>
       <w:r>
         <w:rPr/>
-        <w:t xml:space="preserve"> Create program user account and permissions</w:t>
+        <w:t xml:space="preserve"> Retrieve and display general website activity data</w:t>
       </w:r>
     </w:p>
     <w:p>
@@ -539,7 +678,7 @@
       </w:r>
       <w:r>
         <w:rPr/>
-        <w:t xml:space="preserve"> Program User Accounts and Reporting Program</w:t>
+        <w:t xml:space="preserve"> Reporting Program and Website Activity Logging Database</w:t>
       </w:r>
     </w:p>
     <w:p>
@@ -564,8 +703,8 @@
         <w:pStyle w:val="Normal"/>
         <w:ind w:left="0" w:right="0" w:firstLine="720"/>
         <w:rPr>
-          <w:b w:val="false"/>
-          <w:bCs w:val="false"/>
+          <w:b/>
+          <w:b/>
         </w:rPr>
       </w:pPr>
       <w:r>
@@ -574,13 +713,6 @@
         </w:rPr>
         <w:t xml:space="preserve">Intention in Context: </w:t>
       </w:r>
-      <w:r>
-        <w:rPr>
-          <w:b w:val="false"/>
-          <w:bCs w:val="false"/>
-        </w:rPr>
-        <w:t>To provide the ability to the IT Tech actor to create new user accounts to access the system.</w:t>
-      </w:r>
     </w:p>
     <w:p>
       <w:pPr>
@@ -596,44 +728,32 @@
       </w:r>
       <w:r>
         <w:rPr/>
-        <w:t xml:space="preserve"> IT Tech</w:t>
-      </w:r>
-    </w:p>
-    <w:p>
-      <w:pPr>
-        <w:pStyle w:val="Normal"/>
-        <w:ind w:left="0" w:right="0" w:firstLine="720"/>
-        <w:rPr>
-          <w:b w:val="false"/>
-          <w:bCs w:val="false"/>
-        </w:rPr>
-      </w:pPr>
-      <w:r>
-        <w:rPr>
-          <w:b/>
-        </w:rPr>
-        <w:t>Main Success Scenario:</w:t>
-        <w:br/>
-        <w:tab/>
-      </w:r>
-      <w:r>
-        <w:rPr>
-          <w:b w:val="false"/>
-          <w:bCs w:val="false"/>
-        </w:rPr>
-        <w:t>1. IT Tech provides list of permissions, name and password.</w:t>
-        <w:br/>
-        <w:tab/>
-        <w:t>2. The system saves/records this information in the website database.</w:t>
-      </w:r>
-    </w:p>
-    <w:p>
-      <w:pPr>
-        <w:pStyle w:val="Normal"/>
-        <w:ind w:left="0" w:right="0" w:firstLine="720"/>
-        <w:rPr>
-          <w:b w:val="false"/>
-          <w:bCs w:val="false"/>
+        <w:t xml:space="preserve"> General Manager</w:t>
+      </w:r>
+    </w:p>
+    <w:p>
+      <w:pPr>
+        <w:pStyle w:val="Normal"/>
+        <w:ind w:left="0" w:right="0" w:firstLine="720"/>
+        <w:rPr>
+          <w:b/>
+          <w:b/>
+        </w:rPr>
+      </w:pPr>
+      <w:r>
+        <w:rPr>
+          <w:b/>
+        </w:rPr>
+        <w:t xml:space="preserve">Main Success Scenario: </w:t>
+      </w:r>
+    </w:p>
+    <w:p>
+      <w:pPr>
+        <w:pStyle w:val="Normal"/>
+        <w:ind w:left="0" w:right="0" w:firstLine="720"/>
+        <w:rPr>
+          <w:b/>
+          <w:b/>
         </w:rPr>
       </w:pPr>
       <w:r>
@@ -641,115 +761,37 @@
           <w:b/>
         </w:rPr>
         <w:t xml:space="preserve">Extensions: </w:t>
-        <w:br/>
-        <w:tab/>
-      </w:r>
-      <w:r>
-        <w:rPr>
-          <w:b w:val="false"/>
-          <w:bCs w:val="false"/>
-        </w:rPr>
-        <w:t>1a. IT Tech provides user  account  information that already exists.</w:t>
-        <w:br/>
-        <w:tab/>
-        <w:t>2a. The system checks the systems user entity table for a duplicate record.</w:t>
-        <w:br/>
-        <w:tab/>
-        <w:tab/>
-        <w:t xml:space="preserve">3a.1. The system informs user; Use case continues at step </w:t>
-      </w:r>
-      <w:r>
-        <w:rPr>
-          <w:b w:val="false"/>
-          <w:bCs w:val="false"/>
-        </w:rPr>
-        <w:t>1</w:t>
-      </w:r>
-      <w:r>
-        <w:rPr>
-          <w:b w:val="false"/>
-          <w:bCs w:val="false"/>
-        </w:rPr>
-        <w:t>.</w:t>
-      </w:r>
-    </w:p>
-    <w:p>
-      <w:pPr>
-        <w:pStyle w:val="Normal"/>
-        <w:ind w:left="0" w:right="0" w:firstLine="720"/>
-        <w:rPr>
-          <w:b w:val="false"/>
-          <w:bCs w:val="false"/>
-        </w:rPr>
-      </w:pPr>
-      <w:r>
-        <w:rPr>
-          <w:b/>
-        </w:rPr>
-        <w:t>Notes:</w:t>
-      </w:r>
-      <w:r>
-        <w:rPr>
-          <w:b w:val="false"/>
-          <w:bCs w:val="false"/>
-        </w:rPr>
-        <w:t xml:space="preserve"> </w:t>
-      </w:r>
-      <w:r>
-        <w:rPr>
-          <w:b w:val="false"/>
-          <w:bCs w:val="false"/>
-        </w:rPr>
-        <w:t xml:space="preserve"> Viewing data</w:t>
-      </w:r>
-      <w:r>
-        <w:rPr>
-          <w:b w:val="false"/>
-          <w:bCs w:val="false"/>
-        </w:rPr>
-        <w:t xml:space="preserve"> as other users </w:t>
-      </w:r>
-      <w:r>
-        <w:rPr>
-          <w:b w:val="false"/>
-          <w:bCs w:val="false"/>
-        </w:rPr>
-        <w:t>(previewing)</w:t>
-      </w:r>
-      <w:r>
-        <w:rPr>
-          <w:b w:val="false"/>
-          <w:bCs w:val="false"/>
-        </w:rPr>
-        <w:t xml:space="preserve">, </w:t>
-      </w:r>
-      <w:r>
-        <w:rPr>
-          <w:b w:val="false"/>
-          <w:bCs w:val="false"/>
-        </w:rPr>
-        <w:t>could be added later.</w:t>
-      </w:r>
-      <w:r>
-        <w:rPr>
-          <w:b w:val="false"/>
-          <w:bCs w:val="false"/>
-        </w:rPr>
-        <w:t xml:space="preserve"> </w:t>
-      </w:r>
-    </w:p>
-    <w:p>
-      <w:pPr>
-        <w:pStyle w:val="Normal"/>
-        <w:rPr>
-          <w:b/>
-        </w:rPr>
-      </w:pPr>
-      <w:r>
-        <w:rPr>
-          <w:b/>
-        </w:rPr>
-        <w:t>2.4.4 Retrieve and display general website activity data</w:t>
+      </w:r>
+    </w:p>
+    <w:p>
+      <w:pPr>
+        <w:pStyle w:val="Normal"/>
+        <w:ind w:left="0" w:right="0" w:firstLine="720"/>
+        <w:rPr>
+          <w:b/>
+          <w:b/>
+        </w:rPr>
+      </w:pPr>
+      <w:r>
+        <w:rPr>
+          <w:b/>
+        </w:rPr>
+        <w:t xml:space="preserve">Notes: </w:t>
+      </w:r>
+    </w:p>
+    <w:p>
+      <w:pPr>
+        <w:pStyle w:val="Normal"/>
+        <w:rPr>
+          <w:b/>
+          <w:b/>
+        </w:rPr>
+      </w:pPr>
+      <w:r>
+        <w:rPr>
+          <w:b/>
+        </w:rPr>
+        <w:t>2.4.7 Retrieve and display website button click activity data</w:t>
       </w:r>
     </w:p>
     <w:p>
@@ -766,7 +808,7 @@
       </w:r>
       <w:r>
         <w:rPr/>
-        <w:t xml:space="preserve"> Retrieve and display general website activity data</w:t>
+        <w:t xml:space="preserve"> Retrieve and display website button click activity data</w:t>
       </w:r>
     </w:p>
     <w:p>
@@ -807,9 +849,7 @@
       <w:pPr>
         <w:pStyle w:val="Normal"/>
         <w:ind w:left="0" w:right="0" w:firstLine="720"/>
-        <w:rPr>
-          <w:b/>
-        </w:rPr>
+        <w:rPr/>
       </w:pPr>
       <w:r>
         <w:rPr>
@@ -817,6 +857,10 @@
         </w:rPr>
         <w:t xml:space="preserve">Intention in Context: </w:t>
       </w:r>
+      <w:r>
+        <w:rPr/>
+        <w:t xml:space="preserve">The intention of the user is to retrieve and display button click activity data, or a subset of the data, based on search criteria. </w:t>
+      </w:r>
     </w:p>
     <w:p>
       <w:pPr>
@@ -832,150 +876,6 @@
       </w:r>
       <w:r>
         <w:rPr/>
-        <w:t xml:space="preserve"> General Manager</w:t>
-      </w:r>
-    </w:p>
-    <w:p>
-      <w:pPr>
-        <w:pStyle w:val="Normal"/>
-        <w:ind w:left="0" w:right="0" w:firstLine="720"/>
-        <w:rPr>
-          <w:b/>
-        </w:rPr>
-      </w:pPr>
-      <w:r>
-        <w:rPr>
-          <w:b/>
-        </w:rPr>
-        <w:t xml:space="preserve">Main Success Scenario: </w:t>
-      </w:r>
-    </w:p>
-    <w:p>
-      <w:pPr>
-        <w:pStyle w:val="Normal"/>
-        <w:ind w:left="0" w:right="0" w:firstLine="720"/>
-        <w:rPr>
-          <w:b/>
-        </w:rPr>
-      </w:pPr>
-      <w:r>
-        <w:rPr>
-          <w:b/>
-        </w:rPr>
-        <w:t xml:space="preserve">Extensions: </w:t>
-      </w:r>
-    </w:p>
-    <w:p>
-      <w:pPr>
-        <w:pStyle w:val="Normal"/>
-        <w:ind w:left="0" w:right="0" w:firstLine="720"/>
-        <w:rPr>
-          <w:b/>
-        </w:rPr>
-      </w:pPr>
-      <w:r>
-        <w:rPr>
-          <w:b/>
-        </w:rPr>
-        <w:t xml:space="preserve">Notes: </w:t>
-      </w:r>
-    </w:p>
-    <w:p>
-      <w:pPr>
-        <w:pStyle w:val="Normal"/>
-        <w:rPr>
-          <w:b/>
-        </w:rPr>
-      </w:pPr>
-      <w:r>
-        <w:rPr>
-          <w:b/>
-        </w:rPr>
-        <w:t>2.4.7 Retrieve and display website button click activity data</w:t>
-      </w:r>
-    </w:p>
-    <w:p>
-      <w:pPr>
-        <w:pStyle w:val="Normal"/>
-        <w:ind w:left="0" w:right="0" w:firstLine="720"/>
-        <w:rPr/>
-      </w:pPr>
-      <w:r>
-        <w:rPr>
-          <w:b/>
-        </w:rPr>
-        <w:t>Use Case:</w:t>
-      </w:r>
-      <w:r>
-        <w:rPr/>
-        <w:t xml:space="preserve"> Retrieve and display website button click activity data</w:t>
-      </w:r>
-    </w:p>
-    <w:p>
-      <w:pPr>
-        <w:pStyle w:val="Normal"/>
-        <w:ind w:left="0" w:right="0" w:firstLine="720"/>
-        <w:rPr/>
-      </w:pPr>
-      <w:r>
-        <w:rPr>
-          <w:b/>
-        </w:rPr>
-        <w:t>Scope:</w:t>
-      </w:r>
-      <w:r>
-        <w:rPr/>
-        <w:t xml:space="preserve"> Reporting Program and Website Activity Logging Database</w:t>
-      </w:r>
-    </w:p>
-    <w:p>
-      <w:pPr>
-        <w:pStyle w:val="Normal"/>
-        <w:ind w:left="0" w:right="0" w:firstLine="720"/>
-        <w:rPr/>
-      </w:pPr>
-      <w:r>
-        <w:rPr>
-          <w:b/>
-        </w:rPr>
-        <w:t xml:space="preserve">Level: </w:t>
-      </w:r>
-      <w:r>
-        <w:rPr/>
-        <w:t>User Goal</w:t>
-      </w:r>
-    </w:p>
-    <w:p>
-      <w:pPr>
-        <w:pStyle w:val="Normal"/>
-        <w:ind w:left="0" w:right="0" w:firstLine="720"/>
-        <w:rPr/>
-      </w:pPr>
-      <w:r>
-        <w:rPr>
-          <w:b/>
-        </w:rPr>
-        <w:t xml:space="preserve">Intention in Context: </w:t>
-      </w:r>
-      <w:r>
-        <w:rPr/>
-        <w:t xml:space="preserve">The intention of the user is to retrieve and display button click activity data, or a subset of the data, based on search criteria. </w:t>
-      </w:r>
-    </w:p>
-    <w:p>
-      <w:pPr>
-        <w:pStyle w:val="Normal"/>
-        <w:ind w:left="0" w:right="0" w:firstLine="720"/>
-        <w:rPr/>
-      </w:pPr>
-      <w:r>
-        <w:rPr>
-          <w:b/>
-        </w:rPr>
-        <w:t>Primary Actor:</w:t>
-      </w:r>
-      <w:r>
-        <w:rPr/>
         <w:t xml:space="preserve"> Engineer</w:t>
       </w:r>
     </w:p>
@@ -984,6 +884,7 @@
         <w:pStyle w:val="Normal"/>
         <w:ind w:left="0" w:right="0" w:firstLine="720"/>
         <w:rPr>
+          <w:b/>
           <w:b/>
         </w:rPr>
       </w:pPr>
@@ -1076,6 +977,7 @@
         <w:ind w:left="0" w:right="0" w:firstLine="720"/>
         <w:rPr>
           <w:b/>
+          <w:b/>
         </w:rPr>
       </w:pPr>
       <w:r>
@@ -1102,6 +1004,7 @@
         <w:ind w:left="0" w:right="0" w:firstLine="720"/>
         <w:rPr/>
       </w:pPr>
+      <w:bookmarkStart w:id="0" w:name="__DdeLink__321_127026937"/>
       <w:r>
         <w:rPr/>
         <w:t>2a. System cannot connect to the database:</w:t>
@@ -1113,6 +1016,8 @@
         <w:ind w:left="720" w:right="0" w:firstLine="720"/>
         <w:rPr/>
       </w:pPr>
+      <w:bookmarkStart w:id="1" w:name="__DdeLink__321_127026937"/>
+      <w:bookmarkEnd w:id="1"/>
       <w:r>
         <w:rPr/>
         <w:t>2a.1. System informs the user: use case ends in failure.</w:t>
@@ -1128,8 +1033,8 @@
         <w:tab/>
         <w:t>3a. T</w:t>
       </w:r>
-      <w:bookmarkStart w:id="0" w:name="_GoBack"/>
-      <w:bookmarkEnd w:id="0"/>
+      <w:bookmarkStart w:id="2" w:name="_GoBack"/>
+      <w:bookmarkEnd w:id="2"/>
       <w:r>
         <w:rPr/>
         <w:t xml:space="preserve">he provided </w:t>
@@ -1198,6 +1103,7 @@
         <w:ind w:left="0" w:right="0" w:firstLine="720"/>
         <w:rPr>
           <w:b/>
+          <w:b/>
         </w:rPr>
       </w:pPr>
       <w:r>
@@ -1223,6 +1129,7 @@
         <w:pStyle w:val="Normal"/>
         <w:rPr>
           <w:b/>
+          <w:b/>
         </w:rPr>
       </w:pPr>
       <w:r>
@@ -1289,6 +1196,7 @@
         <w:ind w:left="0" w:right="0" w:firstLine="720"/>
         <w:rPr>
           <w:b/>
+          <w:b/>
         </w:rPr>
       </w:pPr>
       <w:r>
@@ -1321,6 +1229,7 @@
         <w:ind w:left="0" w:right="0" w:firstLine="720"/>
         <w:rPr>
           <w:b/>
+          <w:b/>
         </w:rPr>
       </w:pPr>
       <w:r>
@@ -1336,6 +1245,7 @@
         <w:ind w:left="0" w:right="0" w:firstLine="720"/>
         <w:rPr>
           <w:b/>
+          <w:b/>
         </w:rPr>
       </w:pPr>
       <w:r>
@@ -1351,6 +1261,7 @@
         <w:ind w:left="0" w:right="0" w:firstLine="720"/>
         <w:rPr>
           <w:b/>
+          <w:b/>
         </w:rPr>
       </w:pPr>
       <w:r>
@@ -1363,15 +1274,19 @@
     <w:p>
       <w:pPr>
         <w:pStyle w:val="Normal"/>
-        <w:rPr>
-          <w:b/>
-        </w:rPr>
-      </w:pPr>
-      <w:r>
-        <w:rPr>
-          <w:b/>
-        </w:rPr>
-        <w:t>2.4.14 Retrieve and display website sales data</w:t>
+        <w:rPr/>
+      </w:pPr>
+      <w:r>
+        <w:rPr>
+          <w:b/>
+        </w:rPr>
+        <w:t>2.4.1</w:t>
+      </w:r>
+      <w:r>
+        <w:rPr>
+          <w:b/>
+        </w:rPr>
+        <w:t>4 Retrieve and display website sales data</w:t>
       </w:r>
     </w:p>
     <w:p>
@@ -1388,7 +1303,11 @@
       </w:r>
       <w:r>
         <w:rPr/>
-        <w:t xml:space="preserve"> Retrieve and display website sales data</w:t>
+        <w:t xml:space="preserve"> </w:t>
+      </w:r>
+      <w:r>
+        <w:rPr/>
+        <w:t>Collect sales data</w:t>
       </w:r>
     </w:p>
     <w:p>
@@ -1405,6 +1324,251 @@
       </w:r>
       <w:r>
         <w:rPr/>
+        <w:t xml:space="preserve"> </w:t>
+      </w:r>
+      <w:r>
+        <w:rPr/>
+        <w:t xml:space="preserve">Users who are interested in knowing more information about the sales that may include but not limited to accountants and general mangers. </w:t>
+      </w:r>
+    </w:p>
+    <w:p>
+      <w:pPr>
+        <w:pStyle w:val="Normal"/>
+        <w:ind w:left="0" w:right="0" w:firstLine="720"/>
+        <w:rPr/>
+      </w:pPr>
+      <w:r>
+        <w:rPr>
+          <w:b/>
+        </w:rPr>
+        <w:t xml:space="preserve">Level: </w:t>
+      </w:r>
+      <w:r>
+        <w:rPr/>
+        <w:t>User Goal</w:t>
+      </w:r>
+    </w:p>
+    <w:p>
+      <w:pPr>
+        <w:pStyle w:val="Normal"/>
+        <w:ind w:left="0" w:right="0" w:firstLine="720"/>
+        <w:rPr/>
+      </w:pPr>
+      <w:r>
+        <w:rPr>
+          <w:b/>
+        </w:rPr>
+        <w:t xml:space="preserve">Intention in Context: </w:t>
+      </w:r>
+      <w:r>
+        <w:rPr/>
+        <w:t>The intention of the user is to log-in to the</w:t>
+      </w:r>
+      <w:r>
+        <w:rPr/>
+        <w:t>ir account to view the website sales data.</w:t>
+      </w:r>
+    </w:p>
+    <w:p>
+      <w:pPr>
+        <w:pStyle w:val="Normal"/>
+        <w:ind w:left="0" w:right="0" w:firstLine="720"/>
+        <w:rPr/>
+      </w:pPr>
+      <w:r>
+        <w:rPr>
+          <w:b/>
+        </w:rPr>
+        <w:t>Primary Actor:</w:t>
+      </w:r>
+      <w:r>
+        <w:rPr/>
+        <w:t xml:space="preserve"> </w:t>
+      </w:r>
+      <w:r>
+        <w:rPr/>
+        <w:t>Accountant</w:t>
+      </w:r>
+      <w:r>
+        <w:rPr/>
+        <w:t xml:space="preserve"> Actor</w:t>
+      </w:r>
+    </w:p>
+    <w:p>
+      <w:pPr>
+        <w:pStyle w:val="Normal"/>
+        <w:ind w:left="0" w:right="0" w:firstLine="720"/>
+        <w:rPr/>
+      </w:pPr>
+      <w:r>
+        <w:rPr>
+          <w:b/>
+        </w:rPr>
+        <w:t xml:space="preserve">Main Success Scenario: </w:t>
+        <w:br/>
+        <w:tab/>
+      </w:r>
+      <w:r>
+        <w:rPr/>
+        <w:t xml:space="preserve">1. </w:t>
+      </w:r>
+      <w:r>
+        <w:rPr/>
+        <w:t>Accountant requests website sales information from database,</w:t>
+      </w:r>
+      <w:r>
+        <w:rPr/>
+        <w:br/>
+        <w:tab/>
+        <w:t xml:space="preserve">2. </w:t>
+      </w:r>
+      <w:r>
+        <w:rPr/>
+        <w:t>Program provides accountant with website sales data from database</w:t>
+      </w:r>
+      <w:r>
+        <w:rPr/>
+        <w:br/>
+        <w:tab/>
+        <w:t xml:space="preserve">3. </w:t>
+      </w:r>
+      <w:r>
+        <w:rPr/>
+        <w:t xml:space="preserve">Program produces graphical chart with database information. </w:t>
+      </w:r>
+    </w:p>
+    <w:p>
+      <w:pPr>
+        <w:pStyle w:val="Normal"/>
+        <w:ind w:left="0" w:right="0" w:firstLine="720"/>
+        <w:rPr/>
+      </w:pPr>
+      <w:r>
+        <w:rPr>
+          <w:b/>
+        </w:rPr>
+        <w:t xml:space="preserve">Extensions: </w:t>
+        <w:br/>
+        <w:tab/>
+      </w:r>
+      <w:r>
+        <w:rPr/>
+        <w:t>2a. System cannot connect to the database:</w:t>
+      </w:r>
+    </w:p>
+    <w:p>
+      <w:pPr>
+        <w:pStyle w:val="Normal"/>
+        <w:ind w:left="0" w:right="0" w:firstLine="720"/>
+        <w:rPr/>
+      </w:pPr>
+      <w:r>
+        <w:rPr/>
+        <w:tab/>
+        <w:t>2a.1. System informs the user: use case ends in failure.</w:t>
+      </w:r>
+    </w:p>
+    <w:p>
+      <w:pPr>
+        <w:pStyle w:val="Normal"/>
+        <w:ind w:left="0" w:right="0" w:firstLine="720"/>
+        <w:rPr/>
+      </w:pPr>
+      <w:r>
+        <w:rPr/>
+        <w:t>2.b. System connects to the database</w:t>
+      </w:r>
+    </w:p>
+    <w:p>
+      <w:pPr>
+        <w:pStyle w:val="Normal"/>
+        <w:ind w:left="0" w:right="0" w:firstLine="720"/>
+        <w:rPr/>
+      </w:pPr>
+      <w:r>
+        <w:rPr/>
+        <w:tab/>
+        <w:t xml:space="preserve">2.b.1. System returns valid information with website database </w:t>
+        <w:tab/>
+        <w:tab/>
+        <w:tab/>
+        <w:t>information</w:t>
+      </w:r>
+    </w:p>
+    <w:p>
+      <w:pPr>
+        <w:pStyle w:val="Normal"/>
+        <w:ind w:left="0" w:right="0" w:firstLine="720"/>
+        <w:rPr/>
+      </w:pPr>
+      <w:r>
+        <w:rPr>
+          <w:b/>
+          <w:bCs w:val="false"/>
+        </w:rPr>
+        <w:t xml:space="preserve">Notes: </w:t>
+      </w:r>
+    </w:p>
+    <w:p>
+      <w:pPr>
+        <w:pStyle w:val="Normal"/>
+        <w:ind w:left="0" w:right="0" w:firstLine="720"/>
+        <w:rPr>
+          <w:b w:val="false"/>
+          <w:b w:val="false"/>
+          <w:bCs w:val="false"/>
+        </w:rPr>
+      </w:pPr>
+      <w:r>
+        <w:rPr/>
+      </w:r>
+    </w:p>
+    <w:p>
+      <w:pPr>
+        <w:pStyle w:val="Normal"/>
+        <w:rPr>
+          <w:b/>
+          <w:b/>
+        </w:rPr>
+      </w:pPr>
+      <w:r>
+        <w:rPr>
+          <w:b/>
+        </w:rPr>
+        <w:t>2.4.18 Configure System to connect to website</w:t>
+      </w:r>
+    </w:p>
+    <w:p>
+      <w:pPr>
+        <w:pStyle w:val="Normal"/>
+        <w:ind w:left="0" w:right="0" w:firstLine="720"/>
+        <w:rPr/>
+      </w:pPr>
+      <w:r>
+        <w:rPr>
+          <w:b/>
+        </w:rPr>
+        <w:t>Use Case:</w:t>
+      </w:r>
+      <w:r>
+        <w:rPr/>
+        <w:t xml:space="preserve"> Edit configuration of system to connect with the website activity logging database.</w:t>
+      </w:r>
+    </w:p>
+    <w:p>
+      <w:pPr>
+        <w:pStyle w:val="Normal"/>
+        <w:ind w:left="0" w:right="0" w:firstLine="720"/>
+        <w:rPr/>
+      </w:pPr>
+      <w:r>
+        <w:rPr>
+          <w:b/>
+        </w:rPr>
+        <w:t>Scope:</w:t>
+      </w:r>
+      <w:r>
+        <w:rPr/>
         <w:t xml:space="preserve"> Reporting Program and Website Activity Logging Database</w:t>
       </w:r>
     </w:p>
@@ -1430,7 +1594,9 @@
         <w:pStyle w:val="Normal"/>
         <w:ind w:left="0" w:right="0" w:firstLine="720"/>
         <w:rPr>
-          <w:b/>
+          <w:b w:val="false"/>
+          <w:b w:val="false"/>
+          <w:bCs w:val="false"/>
         </w:rPr>
       </w:pPr>
       <w:r>
@@ -1439,6 +1605,13 @@
         </w:rPr>
         <w:t xml:space="preserve">Intention in Context: </w:t>
       </w:r>
+      <w:r>
+        <w:rPr>
+          <w:b w:val="false"/>
+          <w:bCs w:val="false"/>
+        </w:rPr>
+        <w:t>To provide the capability to the system to access recorded analytic data located on the website activity logging database.</w:t>
+      </w:r>
     </w:p>
     <w:p>
       <w:pPr>
@@ -1454,30 +1627,55 @@
       </w:r>
       <w:r>
         <w:rPr/>
-        <w:t xml:space="preserve"> Accountant</w:t>
-      </w:r>
-    </w:p>
-    <w:p>
-      <w:pPr>
-        <w:pStyle w:val="Normal"/>
-        <w:ind w:left="0" w:right="0" w:firstLine="720"/>
-        <w:rPr>
-          <w:b/>
-        </w:rPr>
-      </w:pPr>
-      <w:r>
-        <w:rPr>
-          <w:b/>
-        </w:rPr>
-        <w:t xml:space="preserve">Main Success Scenario: </w:t>
-      </w:r>
-    </w:p>
-    <w:p>
-      <w:pPr>
-        <w:pStyle w:val="Normal"/>
-        <w:ind w:left="0" w:right="0" w:firstLine="720"/>
-        <w:rPr>
-          <w:b/>
+        <w:t xml:space="preserve"> IT Tech</w:t>
+      </w:r>
+    </w:p>
+    <w:p>
+      <w:pPr>
+        <w:pStyle w:val="Normal"/>
+        <w:ind w:left="0" w:right="0" w:firstLine="720"/>
+        <w:rPr>
+          <w:b w:val="false"/>
+          <w:b w:val="false"/>
+          <w:bCs w:val="false"/>
+        </w:rPr>
+      </w:pPr>
+      <w:r>
+        <w:rPr>
+          <w:b/>
+        </w:rPr>
+        <w:t>Main Success Scenario:</w:t>
+        <w:br/>
+        <w:tab/>
+      </w:r>
+      <w:r>
+        <w:rPr>
+          <w:b w:val="false"/>
+          <w:bCs w:val="false"/>
+        </w:rPr>
+        <w:t>1. IT Tech provides website database connection information.</w:t>
+        <w:br/>
+        <w:tab/>
+        <w:t>2. The system validates connection information.</w:t>
+        <w:br/>
+        <w:tab/>
+        <w:t>3. The system informs the user of success.</w:t>
+        <w:br/>
+        <w:tab/>
+        <w:t>4. The system records this information for later use.</w:t>
+        <w:br/>
+        <w:tab/>
+        <w:t>5. The system informs the user of success.</w:t>
+      </w:r>
+    </w:p>
+    <w:p>
+      <w:pPr>
+        <w:pStyle w:val="Normal"/>
+        <w:ind w:left="0" w:right="0" w:firstLine="720"/>
+        <w:rPr>
+          <w:b w:val="false"/>
+          <w:b w:val="false"/>
+          <w:bCs w:val="false"/>
         </w:rPr>
       </w:pPr>
       <w:r>
@@ -1485,429 +1683,31 @@
           <w:b/>
         </w:rPr>
         <w:t xml:space="preserve">Extensions: </w:t>
-      </w:r>
-    </w:p>
-    <w:p>
-      <w:pPr>
-        <w:pStyle w:val="Normal"/>
-        <w:ind w:left="0" w:right="0" w:firstLine="720"/>
-        <w:rPr>
-          <w:b/>
-        </w:rPr>
-      </w:pPr>
-      <w:r>
-        <w:rPr>
-          <w:b/>
-        </w:rPr>
-        <w:t>Notes:</w:t>
-      </w:r>
-    </w:p>
-    <w:p>
-      <w:pPr>
-        <w:pStyle w:val="Normal"/>
-        <w:rPr>
-          <w:b/>
-        </w:rPr>
-      </w:pPr>
-      <w:r>
-        <w:rPr>
-          <w:b/>
-        </w:rPr>
-        <w:t>2.4.</w:t>
-      </w:r>
-      <w:r>
-        <w:rPr>
-          <w:b/>
-        </w:rPr>
-        <w:t>18</w:t>
-      </w:r>
-      <w:r>
-        <w:rPr>
-          <w:b/>
-        </w:rPr>
-        <w:t xml:space="preserve"> </w:t>
-      </w:r>
-      <w:r>
-        <w:rPr>
-          <w:b/>
-        </w:rPr>
-        <w:t>Configure System to connect to website</w:t>
-      </w:r>
-    </w:p>
-    <w:p>
-      <w:pPr>
-        <w:pStyle w:val="Normal"/>
-        <w:ind w:left="0" w:right="0" w:firstLine="720"/>
-        <w:rPr/>
-      </w:pPr>
-      <w:r>
-        <w:rPr>
-          <w:b/>
-        </w:rPr>
-        <w:t>Use Case:</w:t>
-      </w:r>
-      <w:r>
-        <w:rPr/>
-        <w:t xml:space="preserve"> </w:t>
-      </w:r>
-      <w:r>
-        <w:rPr/>
-        <w:t>Edit configuration of system to connect with the website activity logging database.</w:t>
-      </w:r>
-    </w:p>
-    <w:p>
-      <w:pPr>
-        <w:pStyle w:val="Normal"/>
-        <w:ind w:left="0" w:right="0" w:firstLine="720"/>
-        <w:rPr/>
-      </w:pPr>
-      <w:r>
-        <w:rPr>
-          <w:b/>
-        </w:rPr>
-        <w:t>Scope:</w:t>
-      </w:r>
-      <w:r>
-        <w:rPr/>
-        <w:t xml:space="preserve"> Reporting Program and Website Activity Logging Database</w:t>
-      </w:r>
-    </w:p>
-    <w:p>
-      <w:pPr>
-        <w:pStyle w:val="Normal"/>
-        <w:ind w:left="0" w:right="0" w:firstLine="720"/>
-        <w:rPr/>
-      </w:pPr>
-      <w:r>
-        <w:rPr>
-          <w:b/>
-        </w:rPr>
-        <w:t xml:space="preserve">Level: </w:t>
-      </w:r>
-      <w:r>
-        <w:rPr/>
-        <w:t>User Goal</w:t>
-      </w:r>
-    </w:p>
-    <w:p>
-      <w:pPr>
-        <w:pStyle w:val="Normal"/>
-        <w:ind w:left="0" w:right="0" w:firstLine="720"/>
-        <w:rPr>
-          <w:b w:val="false"/>
-          <w:bCs w:val="false"/>
-        </w:rPr>
-      </w:pPr>
-      <w:r>
-        <w:rPr>
-          <w:b/>
-        </w:rPr>
-        <w:t xml:space="preserve">Intention in Context: </w:t>
-      </w:r>
-      <w:r>
-        <w:rPr>
-          <w:b w:val="false"/>
-          <w:bCs w:val="false"/>
-        </w:rPr>
-        <w:t xml:space="preserve">To provide the </w:t>
-      </w:r>
-      <w:r>
-        <w:rPr>
-          <w:b w:val="false"/>
-          <w:bCs w:val="false"/>
-        </w:rPr>
-        <w:t>capa</w:t>
-      </w:r>
-      <w:r>
-        <w:rPr>
-          <w:b w:val="false"/>
-          <w:bCs w:val="false"/>
-        </w:rPr>
-        <w:t xml:space="preserve">bility to the </w:t>
-      </w:r>
-      <w:r>
-        <w:rPr>
-          <w:b w:val="false"/>
-          <w:bCs w:val="false"/>
-        </w:rPr>
-        <w:t>system</w:t>
-      </w:r>
-      <w:r>
-        <w:rPr>
-          <w:b w:val="false"/>
-          <w:bCs w:val="false"/>
-        </w:rPr>
-        <w:t xml:space="preserve"> to </w:t>
-      </w:r>
-      <w:r>
-        <w:rPr>
-          <w:b w:val="false"/>
-          <w:bCs w:val="false"/>
-        </w:rPr>
-        <w:t>access recorded analytic data located on the website activity logging database</w:t>
-      </w:r>
-      <w:r>
-        <w:rPr>
-          <w:b w:val="false"/>
-          <w:bCs w:val="false"/>
-        </w:rPr>
-        <w:t>.</w:t>
-      </w:r>
-    </w:p>
-    <w:p>
-      <w:pPr>
-        <w:pStyle w:val="Normal"/>
-        <w:ind w:left="0" w:right="0" w:firstLine="720"/>
-        <w:rPr/>
-      </w:pPr>
-      <w:r>
-        <w:rPr>
-          <w:b/>
-        </w:rPr>
-        <w:t>Primary Actor:</w:t>
-      </w:r>
-      <w:r>
-        <w:rPr/>
-        <w:t xml:space="preserve"> IT Tech</w:t>
-      </w:r>
-    </w:p>
-    <w:p>
-      <w:pPr>
-        <w:pStyle w:val="Normal"/>
-        <w:ind w:left="0" w:right="0" w:firstLine="720"/>
-        <w:rPr>
-          <w:b w:val="false"/>
-          <w:bCs w:val="false"/>
-        </w:rPr>
-      </w:pPr>
-      <w:r>
-        <w:rPr>
-          <w:b/>
-        </w:rPr>
-        <w:t>Main Success Scenario:</w:t>
-        <w:br/>
-        <w:tab/>
-      </w:r>
-      <w:r>
-        <w:rPr>
-          <w:b w:val="false"/>
-          <w:bCs w:val="false"/>
-        </w:rPr>
-        <w:t xml:space="preserve">1. IT Tech provides </w:t>
-      </w:r>
-      <w:r>
-        <w:rPr>
-          <w:b w:val="false"/>
-          <w:bCs w:val="false"/>
-        </w:rPr>
-        <w:t>website database connection information</w:t>
-      </w:r>
-      <w:r>
-        <w:rPr>
-          <w:b w:val="false"/>
-          <w:bCs w:val="false"/>
-        </w:rPr>
-        <w:t>.</w:t>
-        <w:br/>
-        <w:tab/>
-        <w:t xml:space="preserve">2. The system </w:t>
-      </w:r>
-      <w:r>
-        <w:rPr>
-          <w:b w:val="false"/>
-          <w:bCs w:val="false"/>
-        </w:rPr>
-        <w:t>validates connection information.</w:t>
-        <w:br/>
-        <w:tab/>
-      </w:r>
-      <w:r>
-        <w:rPr>
-          <w:b w:val="false"/>
-          <w:bCs w:val="false"/>
-        </w:rPr>
-        <w:t>3</w:t>
-      </w:r>
-      <w:r>
-        <w:rPr>
-          <w:b w:val="false"/>
-          <w:bCs w:val="false"/>
-        </w:rPr>
-        <w:t>. The system informs the user of success.</w:t>
-        <w:br/>
-        <w:tab/>
-      </w:r>
-      <w:r>
-        <w:rPr>
-          <w:b w:val="false"/>
-          <w:bCs w:val="false"/>
-        </w:rPr>
-        <w:t>4</w:t>
-      </w:r>
-      <w:r>
-        <w:rPr>
-          <w:b w:val="false"/>
-          <w:bCs w:val="false"/>
-        </w:rPr>
-        <w:t xml:space="preserve">. The system </w:t>
-      </w:r>
-      <w:r>
-        <w:rPr>
-          <w:b w:val="false"/>
-          <w:bCs w:val="false"/>
-        </w:rPr>
-        <w:t>records this information for later use.</w:t>
-        <w:br/>
-        <w:tab/>
-      </w:r>
-      <w:r>
-        <w:rPr>
-          <w:b w:val="false"/>
-          <w:bCs w:val="false"/>
-        </w:rPr>
-        <w:t>5</w:t>
-      </w:r>
-      <w:r>
-        <w:rPr>
-          <w:b w:val="false"/>
-          <w:bCs w:val="false"/>
-        </w:rPr>
-        <w:t>. The system informs the user of success.</w:t>
-      </w:r>
-    </w:p>
-    <w:p>
-      <w:pPr>
-        <w:pStyle w:val="Normal"/>
-        <w:ind w:left="0" w:right="0" w:firstLine="720"/>
-        <w:rPr>
-          <w:b w:val="false"/>
-          <w:bCs w:val="false"/>
-        </w:rPr>
-      </w:pPr>
-      <w:r>
-        <w:rPr>
-          <w:b/>
-        </w:rPr>
-        <w:t xml:space="preserve">Extensions: </w:t>
-        <w:br/>
-        <w:tab/>
-      </w:r>
-      <w:r>
-        <w:rPr>
-          <w:b w:val="false"/>
-          <w:bCs w:val="false"/>
-        </w:rPr>
-        <w:t xml:space="preserve">1a. IT Tech provides </w:t>
-      </w:r>
-      <w:r>
-        <w:rPr>
-          <w:b w:val="false"/>
-          <w:bCs w:val="false"/>
-        </w:rPr>
-        <w:t>invalid website database connection information:</w:t>
-      </w:r>
-      <w:r>
-        <w:rPr>
-          <w:b w:val="false"/>
-          <w:bCs w:val="false"/>
-        </w:rPr>
-        <w:br/>
-        <w:tab/>
-        <w:tab/>
-      </w:r>
-      <w:r>
-        <w:rPr>
-          <w:b w:val="false"/>
-          <w:bCs w:val="false"/>
-        </w:rPr>
-        <w:t>1</w:t>
-      </w:r>
-      <w:r>
-        <w:rPr>
-          <w:b w:val="false"/>
-          <w:bCs w:val="false"/>
-        </w:rPr>
-        <w:t>a.</w:t>
-      </w:r>
-      <w:r>
-        <w:rPr>
-          <w:b w:val="false"/>
-          <w:bCs w:val="false"/>
-        </w:rPr>
-        <w:t>1.</w:t>
-      </w:r>
-      <w:r>
-        <w:rPr>
-          <w:b w:val="false"/>
-          <w:bCs w:val="false"/>
-        </w:rPr>
-        <w:t xml:space="preserve"> The system </w:t>
-      </w:r>
-      <w:r>
-        <w:rPr>
-          <w:b w:val="false"/>
-          <w:bCs w:val="false"/>
-        </w:rPr>
-        <w:t>fails to validate connection information</w:t>
-      </w:r>
-      <w:r>
-        <w:rPr>
-          <w:b w:val="false"/>
-          <w:bCs w:val="false"/>
-        </w:rPr>
-        <w:t>.</w:t>
-        <w:br/>
-        <w:tab/>
-        <w:tab/>
-      </w:r>
-      <w:r>
-        <w:rPr>
-          <w:b w:val="false"/>
-          <w:bCs w:val="false"/>
-        </w:rPr>
-        <w:t>1</w:t>
-      </w:r>
-      <w:r>
-        <w:rPr>
-          <w:b w:val="false"/>
-          <w:bCs w:val="false"/>
-        </w:rPr>
-        <w:t>a.</w:t>
-      </w:r>
-      <w:r>
-        <w:rPr>
-          <w:b w:val="false"/>
-          <w:bCs w:val="false"/>
-        </w:rPr>
-        <w:t>2</w:t>
-      </w:r>
-      <w:r>
-        <w:rPr>
-          <w:b w:val="false"/>
-          <w:bCs w:val="false"/>
-        </w:rPr>
-        <w:t xml:space="preserve">. The system informs user; Use case continues at step </w:t>
-      </w:r>
-      <w:r>
-        <w:rPr>
-          <w:b w:val="false"/>
-          <w:bCs w:val="false"/>
-        </w:rPr>
-        <w:t>1</w:t>
-      </w:r>
-      <w:r>
-        <w:rPr>
-          <w:b w:val="false"/>
-          <w:bCs w:val="false"/>
-        </w:rPr>
-        <w:t>.</w:t>
-      </w:r>
-    </w:p>
-    <w:p>
-      <w:pPr>
-        <w:pStyle w:val="Normal"/>
-        <w:ind w:left="0" w:right="0" w:firstLine="720"/>
-        <w:rPr>
+        <w:br/>
+        <w:tab/>
+      </w:r>
+      <w:r>
+        <w:rPr>
+          <w:b w:val="false"/>
+          <w:bCs w:val="false"/>
+        </w:rPr>
+        <w:t>1a. IT Tech provides invalid website database connection information:</w:t>
+        <w:br/>
+        <w:tab/>
+        <w:tab/>
+        <w:t>1a.1. The system fails to validate connection information.</w:t>
+        <w:br/>
+        <w:tab/>
+        <w:tab/>
+        <w:t>1a.2. The system informs user; Use case continues at step 1.</w:t>
+      </w:r>
+    </w:p>
+    <w:p>
+      <w:pPr>
+        <w:pStyle w:val="Normal"/>
+        <w:ind w:left="0" w:right="0" w:firstLine="720"/>
+        <w:rPr>
+          <w:b w:val="false"/>
           <w:b w:val="false"/>
           <w:bCs w:val="false"/>
         </w:rPr>
@@ -1928,58 +1728,14 @@
         <w:br/>
         <w:tab/>
         <w:tab/>
-      </w:r>
-      <w:r>
-        <w:rPr>
-          <w:b w:val="false"/>
-          <w:bCs w:val="false"/>
-        </w:rPr>
-        <w:t>2</w:t>
-      </w:r>
-      <w:r>
-        <w:rPr>
-          <w:b w:val="false"/>
-          <w:bCs w:val="false"/>
-        </w:rPr>
-        <w:t>a.</w:t>
-      </w:r>
-      <w:r>
-        <w:rPr>
-          <w:b w:val="false"/>
-          <w:bCs w:val="false"/>
-        </w:rPr>
-        <w:t>2</w:t>
-      </w:r>
-      <w:r>
-        <w:rPr>
-          <w:b w:val="false"/>
-          <w:bCs w:val="false"/>
-        </w:rPr>
-        <w:t xml:space="preserve">. The system informs user; Use case continues at step </w:t>
-      </w:r>
-      <w:r>
-        <w:rPr>
-          <w:b w:val="false"/>
-          <w:bCs w:val="false"/>
-        </w:rPr>
-        <w:t>1</w:t>
-      </w:r>
-      <w:r>
-        <w:rPr>
-          <w:b w:val="false"/>
-          <w:bCs w:val="false"/>
-        </w:rPr>
-        <w:t>.</w:t>
-      </w:r>
-    </w:p>
-    <w:p>
-      <w:pPr>
-        <w:pStyle w:val="Normal"/>
-        <w:ind w:left="0" w:right="0" w:firstLine="720"/>
-        <w:rPr>
-          <w:b w:val="false"/>
-          <w:bCs w:val="false"/>
-        </w:rPr>
+        <w:t>2a.2. The system informs user; Use case continues at step 1.</w:t>
+      </w:r>
+    </w:p>
+    <w:p>
+      <w:pPr>
+        <w:pStyle w:val="Normal"/>
+        <w:ind w:left="0" w:right="0" w:firstLine="720"/>
+        <w:rPr/>
       </w:pPr>
       <w:r>
         <w:rPr>
@@ -1993,6 +1749,104 @@
           <w:bCs w:val="false"/>
         </w:rPr>
         <w:t>During the validation of database connection information, the system should be creating the tables it will need in the future.</w:t>
+      </w:r>
+    </w:p>
+    <w:p>
+      <w:pPr>
+        <w:pStyle w:val="Normal"/>
+        <w:ind w:left="0" w:right="0" w:firstLine="720"/>
+        <w:rPr>
+          <w:b w:val="false"/>
+          <w:b w:val="false"/>
+          <w:bCs w:val="false"/>
+        </w:rPr>
+      </w:pPr>
+      <w:r>
+        <w:rPr/>
+      </w:r>
+    </w:p>
+    <w:p>
+      <w:pPr>
+        <w:pStyle w:val="Normal"/>
+        <w:ind w:left="0" w:right="0" w:firstLine="720"/>
+        <w:rPr>
+          <w:b w:val="false"/>
+          <w:b w:val="false"/>
+          <w:bCs w:val="false"/>
+        </w:rPr>
+      </w:pPr>
+      <w:r>
+        <w:rPr/>
+      </w:r>
+    </w:p>
+    <w:p>
+      <w:pPr>
+        <w:pStyle w:val="Normal"/>
+        <w:ind w:left="0" w:right="0" w:firstLine="720"/>
+        <w:rPr>
+          <w:b w:val="false"/>
+          <w:b w:val="false"/>
+          <w:bCs w:val="false"/>
+        </w:rPr>
+      </w:pPr>
+      <w:r>
+        <w:rPr/>
+      </w:r>
+    </w:p>
+    <w:p>
+      <w:pPr>
+        <w:pStyle w:val="Normal"/>
+        <w:ind w:left="0" w:right="0" w:firstLine="720"/>
+        <w:rPr>
+          <w:b w:val="false"/>
+          <w:b w:val="false"/>
+          <w:bCs w:val="false"/>
+        </w:rPr>
+      </w:pPr>
+      <w:r>
+        <w:rPr/>
+      </w:r>
+    </w:p>
+    <w:p>
+      <w:pPr>
+        <w:pStyle w:val="Normal"/>
+        <w:rPr>
+          <w:b w:val="false"/>
+          <w:b w:val="false"/>
+          <w:bCs w:val="false"/>
+        </w:rPr>
+      </w:pPr>
+      <w:r>
+        <w:rPr/>
+      </w:r>
+    </w:p>
+    <w:p>
+      <w:pPr>
+        <w:pStyle w:val="Normal"/>
+        <w:ind w:left="0" w:right="0" w:firstLine="720"/>
+        <w:rPr>
+          <w:b w:val="false"/>
+          <w:b w:val="false"/>
+          <w:bCs w:val="false"/>
+        </w:rPr>
+      </w:pPr>
+      <w:r>
+        <w:rPr/>
+      </w:r>
+    </w:p>
+    <w:p>
+      <w:pPr>
+        <w:pStyle w:val="Normal"/>
+        <w:spacing w:before="0" w:after="200"/>
+        <w:ind w:left="0" w:right="0" w:firstLine="720"/>
+        <w:rPr>
+          <w:b w:val="false"/>
+          <w:b w:val="false"/>
+          <w:bCs w:val="false"/>
+        </w:rPr>
+      </w:pPr>
+      <w:r>
+        <w:rPr/>
       </w:r>
     </w:p>
     <w:sectPr>
@@ -2222,12 +2076,11 @@
 </file>
 
 <file path=word/styles.xml><?xml version="1.0" encoding="utf-8"?>
-<w:styles xmlns:w="http://schemas.openxmlformats.org/wordprocessingml/2006/main">
+<w:styles xmlns:w="http://schemas.openxmlformats.org/wordprocessingml/2006/main" xmlns:w14="http://schemas.microsoft.com/office/word/2010/wordml" xmlns:mc="http://schemas.openxmlformats.org/markup-compatibility/2006" mc:Ignorable="w14">
   <w:docDefaults>
     <w:rPrDefault>
       <w:rPr>
         <w:rFonts w:ascii="Calibri" w:hAnsi="Calibri" w:eastAsia="Droid Sans Fallback" w:cs=""/>
-        <w:sz w:val="22"/>
         <w:szCs w:val="22"/>
         <w:lang w:val="en-US" w:eastAsia="en-US" w:bidi="ar-SA"/>
       </w:rPr>
@@ -2238,144 +2091,144 @@
       </w:pPr>
     </w:pPrDefault>
   </w:docDefaults>
-  <w:latentStyles w:count="267" w:defQFormat="0" w:defUnhideWhenUsed="1" w:defSemiHidden="1" w:defUIPriority="99" w:defLockedState="0">
-    <w:lsdException w:qFormat="1" w:semiHidden="0" w:uiPriority="0" w:unhideWhenUsed="0" w:name="Normal"/>
-    <w:lsdException w:qFormat="1" w:semiHidden="0" w:uiPriority="9" w:unhideWhenUsed="0" w:name="heading 1"/>
-    <w:lsdException w:qFormat="1" w:uiPriority="9" w:name="heading 2"/>
-    <w:lsdException w:qFormat="1" w:uiPriority="9" w:name="heading 3"/>
-    <w:lsdException w:qFormat="1" w:uiPriority="9" w:name="heading 4"/>
-    <w:lsdException w:qFormat="1" w:uiPriority="9" w:name="heading 5"/>
-    <w:lsdException w:qFormat="1" w:uiPriority="9" w:name="heading 6"/>
-    <w:lsdException w:qFormat="1" w:uiPriority="9" w:name="heading 7"/>
-    <w:lsdException w:qFormat="1" w:uiPriority="9" w:name="heading 8"/>
-    <w:lsdException w:qFormat="1" w:uiPriority="9" w:name="heading 9"/>
-    <w:lsdException w:uiPriority="39" w:name="toc 1"/>
-    <w:lsdException w:uiPriority="39" w:name="toc 2"/>
-    <w:lsdException w:uiPriority="39" w:name="toc 3"/>
-    <w:lsdException w:uiPriority="39" w:name="toc 4"/>
-    <w:lsdException w:uiPriority="39" w:name="toc 5"/>
-    <w:lsdException w:uiPriority="39" w:name="toc 6"/>
-    <w:lsdException w:uiPriority="39" w:name="toc 7"/>
-    <w:lsdException w:uiPriority="39" w:name="toc 8"/>
-    <w:lsdException w:uiPriority="39" w:name="toc 9"/>
-    <w:lsdException w:qFormat="1" w:uiPriority="35" w:name="caption"/>
-    <w:lsdException w:qFormat="1" w:semiHidden="0" w:uiPriority="10" w:unhideWhenUsed="0" w:name="Title"/>
-    <w:lsdException w:uiPriority="1" w:name="Default Paragraph Font"/>
-    <w:lsdException w:qFormat="1" w:semiHidden="0" w:uiPriority="11" w:unhideWhenUsed="0" w:name="Subtitle"/>
-    <w:lsdException w:qFormat="1" w:semiHidden="0" w:uiPriority="22" w:unhideWhenUsed="0" w:name="Strong"/>
-    <w:lsdException w:qFormat="1" w:semiHidden="0" w:uiPriority="20" w:unhideWhenUsed="0" w:name="Emphasis"/>
-    <w:lsdException w:semiHidden="0" w:uiPriority="59" w:unhideWhenUsed="0" w:name="Table Grid"/>
-    <w:lsdException w:unhideWhenUsed="0" w:name="Placeholder Text"/>
-    <w:lsdException w:qFormat="1" w:semiHidden="0" w:uiPriority="1" w:unhideWhenUsed="0" w:name="No Spacing"/>
-    <w:lsdException w:semiHidden="0" w:uiPriority="60" w:unhideWhenUsed="0" w:name="Light Shading"/>
-    <w:lsdException w:semiHidden="0" w:uiPriority="61" w:unhideWhenUsed="0" w:name="Light List"/>
-    <w:lsdException w:semiHidden="0" w:uiPriority="62" w:unhideWhenUsed="0" w:name="Light Grid"/>
-    <w:lsdException w:semiHidden="0" w:uiPriority="63" w:unhideWhenUsed="0" w:name="Medium Shading 1"/>
-    <w:lsdException w:semiHidden="0" w:uiPriority="64" w:unhideWhenUsed="0" w:name="Medium Shading 2"/>
-    <w:lsdException w:semiHidden="0" w:uiPriority="65" w:unhideWhenUsed="0" w:name="Medium List 1"/>
-    <w:lsdException w:semiHidden="0" w:uiPriority="66" w:unhideWhenUsed="0" w:name="Medium List 2"/>
-    <w:lsdException w:semiHidden="0" w:uiPriority="67" w:unhideWhenUsed="0" w:name="Medium Grid 1"/>
-    <w:lsdException w:semiHidden="0" w:uiPriority="68" w:unhideWhenUsed="0" w:name="Medium Grid 2"/>
-    <w:lsdException w:semiHidden="0" w:uiPriority="69" w:unhideWhenUsed="0" w:name="Medium Grid 3"/>
-    <w:lsdException w:semiHidden="0" w:uiPriority="70" w:unhideWhenUsed="0" w:name="Dark List"/>
-    <w:lsdException w:semiHidden="0" w:uiPriority="71" w:unhideWhenUsed="0" w:name="Colorful Shading"/>
-    <w:lsdException w:semiHidden="0" w:uiPriority="72" w:unhideWhenUsed="0" w:name="Colorful List"/>
-    <w:lsdException w:semiHidden="0" w:uiPriority="73" w:unhideWhenUsed="0" w:name="Colorful Grid"/>
-    <w:lsdException w:semiHidden="0" w:uiPriority="60" w:unhideWhenUsed="0" w:name="Light Shading Accent 1"/>
-    <w:lsdException w:semiHidden="0" w:uiPriority="61" w:unhideWhenUsed="0" w:name="Light List Accent 1"/>
-    <w:lsdException w:semiHidden="0" w:uiPriority="62" w:unhideWhenUsed="0" w:name="Light Grid Accent 1"/>
-    <w:lsdException w:semiHidden="0" w:uiPriority="63" w:unhideWhenUsed="0" w:name="Medium Shading 1 Accent 1"/>
-    <w:lsdException w:semiHidden="0" w:uiPriority="64" w:unhideWhenUsed="0" w:name="Medium Shading 2 Accent 1"/>
-    <w:lsdException w:semiHidden="0" w:uiPriority="65" w:unhideWhenUsed="0" w:name="Medium List 1 Accent 1"/>
-    <w:lsdException w:unhideWhenUsed="0" w:name="Revision"/>
-    <w:lsdException w:qFormat="1" w:semiHidden="0" w:uiPriority="34" w:unhideWhenUsed="0" w:name="List Paragraph"/>
-    <w:lsdException w:qFormat="1" w:semiHidden="0" w:uiPriority="29" w:unhideWhenUsed="0" w:name="Quote"/>
-    <w:lsdException w:qFormat="1" w:semiHidden="0" w:uiPriority="30" w:unhideWhenUsed="0" w:name="Intense Quote"/>
-    <w:lsdException w:semiHidden="0" w:uiPriority="66" w:unhideWhenUsed="0" w:name="Medium List 2 Accent 1"/>
-    <w:lsdException w:semiHidden="0" w:uiPriority="67" w:unhideWhenUsed="0" w:name="Medium Grid 1 Accent 1"/>
-    <w:lsdException w:semiHidden="0" w:uiPriority="68" w:unhideWhenUsed="0" w:name="Medium Grid 2 Accent 1"/>
-    <w:lsdException w:semiHidden="0" w:uiPriority="69" w:unhideWhenUsed="0" w:name="Medium Grid 3 Accent 1"/>
-    <w:lsdException w:semiHidden="0" w:uiPriority="70" w:unhideWhenUsed="0" w:name="Dark List Accent 1"/>
-    <w:lsdException w:semiHidden="0" w:uiPriority="71" w:unhideWhenUsed="0" w:name="Colorful Shading Accent 1"/>
-    <w:lsdException w:semiHidden="0" w:uiPriority="72" w:unhideWhenUsed="0" w:name="Colorful List Accent 1"/>
-    <w:lsdException w:semiHidden="0" w:uiPriority="73" w:unhideWhenUsed="0" w:name="Colorful Grid Accent 1"/>
-    <w:lsdException w:semiHidden="0" w:uiPriority="60" w:unhideWhenUsed="0" w:name="Light Shading Accent 2"/>
-    <w:lsdException w:semiHidden="0" w:uiPriority="61" w:unhideWhenUsed="0" w:name="Light List Accent 2"/>
-    <w:lsdException w:semiHidden="0" w:uiPriority="62" w:unhideWhenUsed="0" w:name="Light Grid Accent 2"/>
-    <w:lsdException w:semiHidden="0" w:uiPriority="63" w:unhideWhenUsed="0" w:name="Medium Shading 1 Accent 2"/>
-    <w:lsdException w:semiHidden="0" w:uiPriority="64" w:unhideWhenUsed="0" w:name="Medium Shading 2 Accent 2"/>
-    <w:lsdException w:semiHidden="0" w:uiPriority="65" w:unhideWhenUsed="0" w:name="Medium List 1 Accent 2"/>
-    <w:lsdException w:semiHidden="0" w:uiPriority="66" w:unhideWhenUsed="0" w:name="Medium List 2 Accent 2"/>
-    <w:lsdException w:semiHidden="0" w:uiPriority="67" w:unhideWhenUsed="0" w:name="Medium Grid 1 Accent 2"/>
-    <w:lsdException w:semiHidden="0" w:uiPriority="68" w:unhideWhenUsed="0" w:name="Medium Grid 2 Accent 2"/>
-    <w:lsdException w:semiHidden="0" w:uiPriority="69" w:unhideWhenUsed="0" w:name="Medium Grid 3 Accent 2"/>
-    <w:lsdException w:semiHidden="0" w:uiPriority="70" w:unhideWhenUsed="0" w:name="Dark List Accent 2"/>
-    <w:lsdException w:semiHidden="0" w:uiPriority="71" w:unhideWhenUsed="0" w:name="Colorful Shading Accent 2"/>
-    <w:lsdException w:semiHidden="0" w:uiPriority="72" w:unhideWhenUsed="0" w:name="Colorful List Accent 2"/>
-    <w:lsdException w:semiHidden="0" w:uiPriority="73" w:unhideWhenUsed="0" w:name="Colorful Grid Accent 2"/>
-    <w:lsdException w:semiHidden="0" w:uiPriority="60" w:unhideWhenUsed="0" w:name="Light Shading Accent 3"/>
-    <w:lsdException w:semiHidden="0" w:uiPriority="61" w:unhideWhenUsed="0" w:name="Light List Accent 3"/>
-    <w:lsdException w:semiHidden="0" w:uiPriority="62" w:unhideWhenUsed="0" w:name="Light Grid Accent 3"/>
-    <w:lsdException w:semiHidden="0" w:uiPriority="63" w:unhideWhenUsed="0" w:name="Medium Shading 1 Accent 3"/>
-    <w:lsdException w:semiHidden="0" w:uiPriority="64" w:unhideWhenUsed="0" w:name="Medium Shading 2 Accent 3"/>
-    <w:lsdException w:semiHidden="0" w:uiPriority="65" w:unhideWhenUsed="0" w:name="Medium List 1 Accent 3"/>
-    <w:lsdException w:semiHidden="0" w:uiPriority="66" w:unhideWhenUsed="0" w:name="Medium List 2 Accent 3"/>
-    <w:lsdException w:semiHidden="0" w:uiPriority="67" w:unhideWhenUsed="0" w:name="Medium Grid 1 Accent 3"/>
-    <w:lsdException w:semiHidden="0" w:uiPriority="68" w:unhideWhenUsed="0" w:name="Medium Grid 2 Accent 3"/>
-    <w:lsdException w:semiHidden="0" w:uiPriority="69" w:unhideWhenUsed="0" w:name="Medium Grid 3 Accent 3"/>
-    <w:lsdException w:semiHidden="0" w:uiPriority="70" w:unhideWhenUsed="0" w:name="Dark List Accent 3"/>
-    <w:lsdException w:semiHidden="0" w:uiPriority="71" w:unhideWhenUsed="0" w:name="Colorful Shading Accent 3"/>
-    <w:lsdException w:semiHidden="0" w:uiPriority="72" w:unhideWhenUsed="0" w:name="Colorful List Accent 3"/>
-    <w:lsdException w:semiHidden="0" w:uiPriority="73" w:unhideWhenUsed="0" w:name="Colorful Grid Accent 3"/>
-    <w:lsdException w:semiHidden="0" w:uiPriority="60" w:unhideWhenUsed="0" w:name="Light Shading Accent 4"/>
-    <w:lsdException w:semiHidden="0" w:uiPriority="61" w:unhideWhenUsed="0" w:name="Light List Accent 4"/>
-    <w:lsdException w:semiHidden="0" w:uiPriority="62" w:unhideWhenUsed="0" w:name="Light Grid Accent 4"/>
-    <w:lsdException w:semiHidden="0" w:uiPriority="63" w:unhideWhenUsed="0" w:name="Medium Shading 1 Accent 4"/>
-    <w:lsdException w:semiHidden="0" w:uiPriority="64" w:unhideWhenUsed="0" w:name="Medium Shading 2 Accent 4"/>
-    <w:lsdException w:semiHidden="0" w:uiPriority="65" w:unhideWhenUsed="0" w:name="Medium List 1 Accent 4"/>
-    <w:lsdException w:semiHidden="0" w:uiPriority="66" w:unhideWhenUsed="0" w:name="Medium List 2 Accent 4"/>
-    <w:lsdException w:semiHidden="0" w:uiPriority="67" w:unhideWhenUsed="0" w:name="Medium Grid 1 Accent 4"/>
-    <w:lsdException w:semiHidden="0" w:uiPriority="68" w:unhideWhenUsed="0" w:name="Medium Grid 2 Accent 4"/>
-    <w:lsdException w:semiHidden="0" w:uiPriority="69" w:unhideWhenUsed="0" w:name="Medium Grid 3 Accent 4"/>
-    <w:lsdException w:semiHidden="0" w:uiPriority="70" w:unhideWhenUsed="0" w:name="Dark List Accent 4"/>
-    <w:lsdException w:semiHidden="0" w:uiPriority="71" w:unhideWhenUsed="0" w:name="Colorful Shading Accent 4"/>
-    <w:lsdException w:semiHidden="0" w:uiPriority="72" w:unhideWhenUsed="0" w:name="Colorful List Accent 4"/>
-    <w:lsdException w:semiHidden="0" w:uiPriority="73" w:unhideWhenUsed="0" w:name="Colorful Grid Accent 4"/>
-    <w:lsdException w:semiHidden="0" w:uiPriority="60" w:unhideWhenUsed="0" w:name="Light Shading Accent 5"/>
-    <w:lsdException w:semiHidden="0" w:uiPriority="61" w:unhideWhenUsed="0" w:name="Light List Accent 5"/>
-    <w:lsdException w:semiHidden="0" w:uiPriority="62" w:unhideWhenUsed="0" w:name="Light Grid Accent 5"/>
-    <w:lsdException w:semiHidden="0" w:uiPriority="63" w:unhideWhenUsed="0" w:name="Medium Shading 1 Accent 5"/>
-    <w:lsdException w:semiHidden="0" w:uiPriority="64" w:unhideWhenUsed="0" w:name="Medium Shading 2 Accent 5"/>
-    <w:lsdException w:semiHidden="0" w:uiPriority="65" w:unhideWhenUsed="0" w:name="Medium List 1 Accent 5"/>
-    <w:lsdException w:semiHidden="0" w:uiPriority="66" w:unhideWhenUsed="0" w:name="Medium List 2 Accent 5"/>
-    <w:lsdException w:semiHidden="0" w:uiPriority="67" w:unhideWhenUsed="0" w:name="Medium Grid 1 Accent 5"/>
-    <w:lsdException w:semiHidden="0" w:uiPriority="68" w:unhideWhenUsed="0" w:name="Medium Grid 2 Accent 5"/>
-    <w:lsdException w:semiHidden="0" w:uiPriority="69" w:unhideWhenUsed="0" w:name="Medium Grid 3 Accent 5"/>
-    <w:lsdException w:semiHidden="0" w:uiPriority="70" w:unhideWhenUsed="0" w:name="Dark List Accent 5"/>
-    <w:lsdException w:semiHidden="0" w:uiPriority="71" w:unhideWhenUsed="0" w:name="Colorful Shading Accent 5"/>
-    <w:lsdException w:semiHidden="0" w:uiPriority="72" w:unhideWhenUsed="0" w:name="Colorful List Accent 5"/>
-    <w:lsdException w:semiHidden="0" w:uiPriority="73" w:unhideWhenUsed="0" w:name="Colorful Grid Accent 5"/>
-    <w:lsdException w:semiHidden="0" w:uiPriority="60" w:unhideWhenUsed="0" w:name="Light Shading Accent 6"/>
-    <w:lsdException w:semiHidden="0" w:uiPriority="61" w:unhideWhenUsed="0" w:name="Light List Accent 6"/>
-    <w:lsdException w:semiHidden="0" w:uiPriority="62" w:unhideWhenUsed="0" w:name="Light Grid Accent 6"/>
-    <w:lsdException w:semiHidden="0" w:uiPriority="63" w:unhideWhenUsed="0" w:name="Medium Shading 1 Accent 6"/>
-    <w:lsdException w:semiHidden="0" w:uiPriority="64" w:unhideWhenUsed="0" w:name="Medium Shading 2 Accent 6"/>
-    <w:lsdException w:semiHidden="0" w:uiPriority="65" w:unhideWhenUsed="0" w:name="Medium List 1 Accent 6"/>
-    <w:lsdException w:semiHidden="0" w:uiPriority="66" w:unhideWhenUsed="0" w:name="Medium List 2 Accent 6"/>
-    <w:lsdException w:semiHidden="0" w:uiPriority="67" w:unhideWhenUsed="0" w:name="Medium Grid 1 Accent 6"/>
-    <w:lsdException w:semiHidden="0" w:uiPriority="68" w:unhideWhenUsed="0" w:name="Medium Grid 2 Accent 6"/>
-    <w:lsdException w:semiHidden="0" w:uiPriority="69" w:unhideWhenUsed="0" w:name="Medium Grid 3 Accent 6"/>
-    <w:lsdException w:semiHidden="0" w:uiPriority="70" w:unhideWhenUsed="0" w:name="Dark List Accent 6"/>
-    <w:lsdException w:semiHidden="0" w:uiPriority="71" w:unhideWhenUsed="0" w:name="Colorful Shading Accent 6"/>
-    <w:lsdException w:semiHidden="0" w:uiPriority="72" w:unhideWhenUsed="0" w:name="Colorful List Accent 6"/>
-    <w:lsdException w:semiHidden="0" w:uiPriority="73" w:unhideWhenUsed="0" w:name="Colorful Grid Accent 6"/>
-    <w:lsdException w:qFormat="1" w:semiHidden="0" w:uiPriority="19" w:unhideWhenUsed="0" w:name="Subtle Emphasis"/>
-    <w:lsdException w:qFormat="1" w:semiHidden="0" w:uiPriority="21" w:unhideWhenUsed="0" w:name="Intense Emphasis"/>
-    <w:lsdException w:qFormat="1" w:semiHidden="0" w:uiPriority="31" w:unhideWhenUsed="0" w:name="Subtle Reference"/>
-    <w:lsdException w:qFormat="1" w:semiHidden="0" w:uiPriority="32" w:unhideWhenUsed="0" w:name="Intense Reference"/>
-    <w:lsdException w:qFormat="1" w:semiHidden="0" w:uiPriority="33" w:unhideWhenUsed="0" w:name="Book Title"/>
-    <w:lsdException w:uiPriority="37" w:name="Bibliography"/>
-    <w:lsdException w:qFormat="1" w:uiPriority="39" w:name="TOC Heading"/>
+  <w:latentStyles w:defLockedState="0" w:defUIPriority="99" w:defSemiHidden="1" w:defUnhideWhenUsed="1" w:defQFormat="0" w:count="267">
+    <w:lsdException w:name="Normal" w:uiPriority="0" w:semiHidden="0" w:unhideWhenUsed="0" w:qFormat="1"/>
+    <w:lsdException w:name="heading 1" w:uiPriority="9" w:semiHidden="0" w:unhideWhenUsed="0" w:qFormat="1"/>
+    <w:lsdException w:name="heading 2" w:uiPriority="9" w:qFormat="1"/>
+    <w:lsdException w:name="heading 3" w:uiPriority="9" w:qFormat="1"/>
+    <w:lsdException w:name="heading 4" w:uiPriority="9" w:qFormat="1"/>
+    <w:lsdException w:name="heading 5" w:uiPriority="9" w:qFormat="1"/>
+    <w:lsdException w:name="heading 6" w:uiPriority="9" w:qFormat="1"/>
+    <w:lsdException w:name="heading 7" w:uiPriority="9" w:qFormat="1"/>
+    <w:lsdException w:name="heading 8" w:uiPriority="9" w:qFormat="1"/>
+    <w:lsdException w:name="heading 9" w:uiPriority="9" w:qFormat="1"/>
+    <w:lsdException w:name="toc 1" w:uiPriority="39"/>
+    <w:lsdException w:name="toc 2" w:uiPriority="39"/>
+    <w:lsdException w:name="toc 3" w:uiPriority="39"/>
+    <w:lsdException w:name="toc 4" w:uiPriority="39"/>
+    <w:lsdException w:name="toc 5" w:uiPriority="39"/>
+    <w:lsdException w:name="toc 6" w:uiPriority="39"/>
+    <w:lsdException w:name="toc 7" w:uiPriority="39"/>
+    <w:lsdException w:name="toc 8" w:uiPriority="39"/>
+    <w:lsdException w:name="toc 9" w:uiPriority="39"/>
+    <w:lsdException w:name="caption" w:uiPriority="35" w:qFormat="1"/>
+    <w:lsdException w:name="Title" w:uiPriority="10" w:semiHidden="0" w:unhideWhenUsed="0" w:qFormat="1"/>
+    <w:lsdException w:name="Default Paragraph Font" w:uiPriority="1"/>
+    <w:lsdException w:name="Subtitle" w:uiPriority="11" w:semiHidden="0" w:unhideWhenUsed="0" w:qFormat="1"/>
+    <w:lsdException w:name="Strong" w:uiPriority="22" w:semiHidden="0" w:unhideWhenUsed="0" w:qFormat="1"/>
+    <w:lsdException w:name="Emphasis" w:uiPriority="20" w:semiHidden="0" w:unhideWhenUsed="0" w:qFormat="1"/>
+    <w:lsdException w:name="Table Grid" w:uiPriority="59" w:semiHidden="0" w:unhideWhenUsed="0"/>
+    <w:lsdException w:name="Placeholder Text" w:unhideWhenUsed="0"/>
+    <w:lsdException w:name="No Spacing" w:uiPriority="1" w:semiHidden="0" w:unhideWhenUsed="0" w:qFormat="1"/>
+    <w:lsdException w:name="Light Shading" w:uiPriority="60" w:semiHidden="0" w:unhideWhenUsed="0"/>
+    <w:lsdException w:name="Light List" w:uiPriority="61" w:semiHidden="0" w:unhideWhenUsed="0"/>
+    <w:lsdException w:name="Light Grid" w:uiPriority="62" w:semiHidden="0" w:unhideWhenUsed="0"/>
+    <w:lsdException w:name="Medium Shading 1" w:uiPriority="63" w:semiHidden="0" w:unhideWhenUsed="0"/>
+    <w:lsdException w:name="Medium Shading 2" w:uiPriority="64" w:semiHidden="0" w:unhideWhenUsed="0"/>
+    <w:lsdException w:name="Medium List 1" w:uiPriority="65" w:semiHidden="0" w:unhideWhenUsed="0"/>
+    <w:lsdException w:name="Medium List 2" w:uiPriority="66" w:semiHidden="0" w:unhideWhenUsed="0"/>
+    <w:lsdException w:name="Medium Grid 1" w:uiPriority="67" w:semiHidden="0" w:unhideWhenUsed="0"/>
+    <w:lsdException w:name="Medium Grid 2" w:uiPriority="68" w:semiHidden="0" w:unhideWhenUsed="0"/>
+    <w:lsdException w:name="Medium Grid 3" w:uiPriority="69" w:semiHidden="0" w:unhideWhenUsed="0"/>
+    <w:lsdException w:name="Dark List" w:uiPriority="70" w:semiHidden="0" w:unhideWhenUsed="0"/>
+    <w:lsdException w:name="Colorful Shading" w:uiPriority="71" w:semiHidden="0" w:unhideWhenUsed="0"/>
+    <w:lsdException w:name="Colorful List" w:uiPriority="72" w:semiHidden="0" w:unhideWhenUsed="0"/>
+    <w:lsdException w:name="Colorful Grid" w:uiPriority="73" w:semiHidden="0" w:unhideWhenUsed="0"/>
+    <w:lsdException w:name="Light Shading Accent 1" w:uiPriority="60" w:semiHidden="0" w:unhideWhenUsed="0"/>
+    <w:lsdException w:name="Light List Accent 1" w:uiPriority="61" w:semiHidden="0" w:unhideWhenUsed="0"/>
+    <w:lsdException w:name="Light Grid Accent 1" w:uiPriority="62" w:semiHidden="0" w:unhideWhenUsed="0"/>
+    <w:lsdException w:name="Medium Shading 1 Accent 1" w:uiPriority="63" w:semiHidden="0" w:unhideWhenUsed="0"/>
+    <w:lsdException w:name="Medium Shading 2 Accent 1" w:uiPriority="64" w:semiHidden="0" w:unhideWhenUsed="0"/>
+    <w:lsdException w:name="Medium List 1 Accent 1" w:uiPriority="65" w:semiHidden="0" w:unhideWhenUsed="0"/>
+    <w:lsdException w:name="Revision" w:unhideWhenUsed="0"/>
+    <w:lsdException w:name="List Paragraph" w:uiPriority="34" w:semiHidden="0" w:unhideWhenUsed="0" w:qFormat="1"/>
+    <w:lsdException w:name="Quote" w:uiPriority="29" w:semiHidden="0" w:unhideWhenUsed="0" w:qFormat="1"/>
+    <w:lsdException w:name="Intense Quote" w:uiPriority="30" w:semiHidden="0" w:unhideWhenUsed="0" w:qFormat="1"/>
+    <w:lsdException w:name="Medium List 2 Accent 1" w:uiPriority="66" w:semiHidden="0" w:unhideWhenUsed="0"/>
+    <w:lsdException w:name="Medium Grid 1 Accent 1" w:uiPriority="67" w:semiHidden="0" w:unhideWhenUsed="0"/>
+    <w:lsdException w:name="Medium Grid 2 Accent 1" w:uiPriority="68" w:semiHidden="0" w:unhideWhenUsed="0"/>
+    <w:lsdException w:name="Medium Grid 3 Accent 1" w:uiPriority="69" w:semiHidden="0" w:unhideWhenUsed="0"/>
+    <w:lsdException w:name="Dark List Accent 1" w:uiPriority="70" w:semiHidden="0" w:unhideWhenUsed="0"/>
+    <w:lsdException w:name="Colorful Shading Accent 1" w:uiPriority="71" w:semiHidden="0" w:unhideWhenUsed="0"/>
+    <w:lsdException w:name="Colorful List Accent 1" w:uiPriority="72" w:semiHidden="0" w:unhideWhenUsed="0"/>
+    <w:lsdException w:name="Colorful Grid Accent 1" w:uiPriority="73" w:semiHidden="0" w:unhideWhenUsed="0"/>
+    <w:lsdException w:name="Light Shading Accent 2" w:uiPriority="60" w:semiHidden="0" w:unhideWhenUsed="0"/>
+    <w:lsdException w:name="Light List Accent 2" w:uiPriority="61" w:semiHidden="0" w:unhideWhenUsed="0"/>
+    <w:lsdException w:name="Light Grid Accent 2" w:uiPriority="62" w:semiHidden="0" w:unhideWhenUsed="0"/>
+    <w:lsdException w:name="Medium Shading 1 Accent 2" w:uiPriority="63" w:semiHidden="0" w:unhideWhenUsed="0"/>
+    <w:lsdException w:name="Medium Shading 2 Accent 2" w:uiPriority="64" w:semiHidden="0" w:unhideWhenUsed="0"/>
+    <w:lsdException w:name="Medium List 1 Accent 2" w:uiPriority="65" w:semiHidden="0" w:unhideWhenUsed="0"/>
+    <w:lsdException w:name="Medium List 2 Accent 2" w:uiPriority="66" w:semiHidden="0" w:unhideWhenUsed="0"/>
+    <w:lsdException w:name="Medium Grid 1 Accent 2" w:uiPriority="67" w:semiHidden="0" w:unhideWhenUsed="0"/>
+    <w:lsdException w:name="Medium Grid 2 Accent 2" w:uiPriority="68" w:semiHidden="0" w:unhideWhenUsed="0"/>
+    <w:lsdException w:name="Medium Grid 3 Accent 2" w:uiPriority="69" w:semiHidden="0" w:unhideWhenUsed="0"/>
+    <w:lsdException w:name="Dark List Accent 2" w:uiPriority="70" w:semiHidden="0" w:unhideWhenUsed="0"/>
+    <w:lsdException w:name="Colorful Shading Accent 2" w:uiPriority="71" w:semiHidden="0" w:unhideWhenUsed="0"/>
+    <w:lsdException w:name="Colorful List Accent 2" w:uiPriority="72" w:semiHidden="0" w:unhideWhenUsed="0"/>
+    <w:lsdException w:name="Colorful Grid Accent 2" w:uiPriority="73" w:semiHidden="0" w:unhideWhenUsed="0"/>
+    <w:lsdException w:name="Light Shading Accent 3" w:uiPriority="60" w:semiHidden="0" w:unhideWhenUsed="0"/>
+    <w:lsdException w:name="Light List Accent 3" w:uiPriority="61" w:semiHidden="0" w:unhideWhenUsed="0"/>
+    <w:lsdException w:name="Light Grid Accent 3" w:uiPriority="62" w:semiHidden="0" w:unhideWhenUsed="0"/>
+    <w:lsdException w:name="Medium Shading 1 Accent 3" w:uiPriority="63" w:semiHidden="0" w:unhideWhenUsed="0"/>
+    <w:lsdException w:name="Medium Shading 2 Accent 3" w:uiPriority="64" w:semiHidden="0" w:unhideWhenUsed="0"/>
+    <w:lsdException w:name="Medium List 1 Accent 3" w:uiPriority="65" w:semiHidden="0" w:unhideWhenUsed="0"/>
+    <w:lsdException w:name="Medium List 2 Accent 3" w:uiPriority="66" w:semiHidden="0" w:unhideWhenUsed="0"/>
+    <w:lsdException w:name="Medium Grid 1 Accent 3" w:uiPriority="67" w:semiHidden="0" w:unhideWhenUsed="0"/>
+    <w:lsdException w:name="Medium Grid 2 Accent 3" w:uiPriority="68" w:semiHidden="0" w:unhideWhenUsed="0"/>
+    <w:lsdException w:name="Medium Grid 3 Accent 3" w:uiPriority="69" w:semiHidden="0" w:unhideWhenUsed="0"/>
+    <w:lsdException w:name="Dark List Accent 3" w:uiPriority="70" w:semiHidden="0" w:unhideWhenUsed="0"/>
+    <w:lsdException w:name="Colorful Shading Accent 3" w:uiPriority="71" w:semiHidden="0" w:unhideWhenUsed="0"/>
+    <w:lsdException w:name="Colorful List Accent 3" w:uiPriority="72" w:semiHidden="0" w:unhideWhenUsed="0"/>
+    <w:lsdException w:name="Colorful Grid Accent 3" w:uiPriority="73" w:semiHidden="0" w:unhideWhenUsed="0"/>
+    <w:lsdException w:name="Light Shading Accent 4" w:uiPriority="60" w:semiHidden="0" w:unhideWhenUsed="0"/>
+    <w:lsdException w:name="Light List Accent 4" w:uiPriority="61" w:semiHidden="0" w:unhideWhenUsed="0"/>
+    <w:lsdException w:name="Light Grid Accent 4" w:uiPriority="62" w:semiHidden="0" w:unhideWhenUsed="0"/>
+    <w:lsdException w:name="Medium Shading 1 Accent 4" w:uiPriority="63" w:semiHidden="0" w:unhideWhenUsed="0"/>
+    <w:lsdException w:name="Medium Shading 2 Accent 4" w:uiPriority="64" w:semiHidden="0" w:unhideWhenUsed="0"/>
+    <w:lsdException w:name="Medium List 1 Accent 4" w:uiPriority="65" w:semiHidden="0" w:unhideWhenUsed="0"/>
+    <w:lsdException w:name="Medium List 2 Accent 4" w:uiPriority="66" w:semiHidden="0" w:unhideWhenUsed="0"/>
+    <w:lsdException w:name="Medium Grid 1 Accent 4" w:uiPriority="67" w:semiHidden="0" w:unhideWhenUsed="0"/>
+    <w:lsdException w:name="Medium Grid 2 Accent 4" w:uiPriority="68" w:semiHidden="0" w:unhideWhenUsed="0"/>
+    <w:lsdException w:name="Medium Grid 3 Accent 4" w:uiPriority="69" w:semiHidden="0" w:unhideWhenUsed="0"/>
+    <w:lsdException w:name="Dark List Accent 4" w:uiPriority="70" w:semiHidden="0" w:unhideWhenUsed="0"/>
+    <w:lsdException w:name="Colorful Shading Accent 4" w:uiPriority="71" w:semiHidden="0" w:unhideWhenUsed="0"/>
+    <w:lsdException w:name="Colorful List Accent 4" w:uiPriority="72" w:semiHidden="0" w:unhideWhenUsed="0"/>
+    <w:lsdException w:name="Colorful Grid Accent 4" w:uiPriority="73" w:semiHidden="0" w:unhideWhenUsed="0"/>
+    <w:lsdException w:name="Light Shading Accent 5" w:uiPriority="60" w:semiHidden="0" w:unhideWhenUsed="0"/>
+    <w:lsdException w:name="Light List Accent 5" w:uiPriority="61" w:semiHidden="0" w:unhideWhenUsed="0"/>
+    <w:lsdException w:name="Light Grid Accent 5" w:uiPriority="62" w:semiHidden="0" w:unhideWhenUsed="0"/>
+    <w:lsdException w:name="Medium Shading 1 Accent 5" w:uiPriority="63" w:semiHidden="0" w:unhideWhenUsed="0"/>
+    <w:lsdException w:name="Medium Shading 2 Accent 5" w:uiPriority="64" w:semiHidden="0" w:unhideWhenUsed="0"/>
+    <w:lsdException w:name="Medium List 1 Accent 5" w:uiPriority="65" w:semiHidden="0" w:unhideWhenUsed="0"/>
+    <w:lsdException w:name="Medium List 2 Accent 5" w:uiPriority="66" w:semiHidden="0" w:unhideWhenUsed="0"/>
+    <w:lsdException w:name="Medium Grid 1 Accent 5" w:uiPriority="67" w:semiHidden="0" w:unhideWhenUsed="0"/>
+    <w:lsdException w:name="Medium Grid 2 Accent 5" w:uiPriority="68" w:semiHidden="0" w:unhideWhenUsed="0"/>
+    <w:lsdException w:name="Medium Grid 3 Accent 5" w:uiPriority="69" w:semiHidden="0" w:unhideWhenUsed="0"/>
+    <w:lsdException w:name="Dark List Accent 5" w:uiPriority="70" w:semiHidden="0" w:unhideWhenUsed="0"/>
+    <w:lsdException w:name="Colorful Shading Accent 5" w:uiPriority="71" w:semiHidden="0" w:unhideWhenUsed="0"/>
+    <w:lsdException w:name="Colorful List Accent 5" w:uiPriority="72" w:semiHidden="0" w:unhideWhenUsed="0"/>
+    <w:lsdException w:name="Colorful Grid Accent 5" w:uiPriority="73" w:semiHidden="0" w:unhideWhenUsed="0"/>
+    <w:lsdException w:name="Light Shading Accent 6" w:uiPriority="60" w:semiHidden="0" w:unhideWhenUsed="0"/>
+    <w:lsdException w:name="Light List Accent 6" w:uiPriority="61" w:semiHidden="0" w:unhideWhenUsed="0"/>
+    <w:lsdException w:name="Light Grid Accent 6" w:uiPriority="62" w:semiHidden="0" w:unhideWhenUsed="0"/>
+    <w:lsdException w:name="Medium Shading 1 Accent 6" w:uiPriority="63" w:semiHidden="0" w:unhideWhenUsed="0"/>
+    <w:lsdException w:name="Medium Shading 2 Accent 6" w:uiPriority="64" w:semiHidden="0" w:unhideWhenUsed="0"/>
+    <w:lsdException w:name="Medium List 1 Accent 6" w:uiPriority="65" w:semiHidden="0" w:unhideWhenUsed="0"/>
+    <w:lsdException w:name="Medium List 2 Accent 6" w:uiPriority="66" w:semiHidden="0" w:unhideWhenUsed="0"/>
+    <w:lsdException w:name="Medium Grid 1 Accent 6" w:uiPriority="67" w:semiHidden="0" w:unhideWhenUsed="0"/>
+    <w:lsdException w:name="Medium Grid 2 Accent 6" w:uiPriority="68" w:semiHidden="0" w:unhideWhenUsed="0"/>
+    <w:lsdException w:name="Medium Grid 3 Accent 6" w:uiPriority="69" w:semiHidden="0" w:unhideWhenUsed="0"/>
+    <w:lsdException w:name="Dark List Accent 6" w:uiPriority="70" w:semiHidden="0" w:unhideWhenUsed="0"/>
+    <w:lsdException w:name="Colorful Shading Accent 6" w:uiPriority="71" w:semiHidden="0" w:unhideWhenUsed="0"/>
+    <w:lsdException w:name="Colorful List Accent 6" w:uiPriority="72" w:semiHidden="0" w:unhideWhenUsed="0"/>
+    <w:lsdException w:name="Colorful Grid Accent 6" w:uiPriority="73" w:semiHidden="0" w:unhideWhenUsed="0"/>
+    <w:lsdException w:name="Subtle Emphasis" w:uiPriority="19" w:semiHidden="0" w:unhideWhenUsed="0" w:qFormat="1"/>
+    <w:lsdException w:name="Intense Emphasis" w:uiPriority="21" w:semiHidden="0" w:unhideWhenUsed="0" w:qFormat="1"/>
+    <w:lsdException w:name="Subtle Reference" w:uiPriority="31" w:semiHidden="0" w:unhideWhenUsed="0" w:qFormat="1"/>
+    <w:lsdException w:name="Intense Reference" w:uiPriority="32" w:semiHidden="0" w:unhideWhenUsed="0" w:qFormat="1"/>
+    <w:lsdException w:name="Book Title" w:uiPriority="33" w:semiHidden="0" w:unhideWhenUsed="0" w:qFormat="1"/>
+    <w:lsdException w:name="Bibliography" w:uiPriority="37"/>
+    <w:lsdException w:name="TOC Heading" w:uiPriority="39" w:qFormat="1"/>
   </w:latentStyles>
   <w:style w:type="paragraph" w:styleId="Normal" w:default="1">
     <w:name w:val="Normal"/>
@@ -2389,23 +2242,46 @@
     </w:pPr>
     <w:rPr>
       <w:rFonts w:ascii="Calibri" w:hAnsi="Calibri" w:eastAsia="Droid Sans Fallback" w:cs=""/>
-      <w:color w:val="auto"/>
+      <w:color w:val="00000A"/>
       <w:sz w:val="22"/>
       <w:szCs w:val="22"/>
       <w:lang w:val="en-US" w:eastAsia="en-US" w:bidi="ar-SA"/>
     </w:rPr>
+  </w:style>
+  <w:style w:type="paragraph" w:styleId="Heading1">
+    <w:name w:val="Heading 1"/>
+    <w:basedOn w:val="Heading"/>
+    <w:qFormat/>
+    <w:pPr/>
+    <w:rPr/>
+  </w:style>
+  <w:style w:type="paragraph" w:styleId="Heading2">
+    <w:name w:val="Heading 2"/>
+    <w:basedOn w:val="Heading"/>
+    <w:qFormat/>
+    <w:pPr/>
+    <w:rPr/>
+  </w:style>
+  <w:style w:type="paragraph" w:styleId="Heading3">
+    <w:name w:val="Heading 3"/>
+    <w:basedOn w:val="Heading"/>
+    <w:qFormat/>
+    <w:pPr/>
+    <w:rPr/>
   </w:style>
   <w:style w:type="character" w:styleId="DefaultParagraphFont" w:default="1">
     <w:name w:val="Default Paragraph Font"/>
     <w:uiPriority w:val="1"/>
     <w:semiHidden/>
     <w:unhideWhenUsed/>
+    <w:qFormat/>
     <w:rPr/>
   </w:style>
   <w:style w:type="paragraph" w:styleId="Heading">
     <w:name w:val="Heading"/>
     <w:basedOn w:val="Normal"/>
     <w:next w:val="TextBody"/>
+    <w:qFormat/>
     <w:pPr>
       <w:keepNext/>
       <w:spacing w:before="240" w:after="120"/>
@@ -2435,6 +2311,7 @@
   <w:style w:type="paragraph" w:styleId="Caption">
     <w:name w:val="Caption"/>
     <w:basedOn w:val="Normal"/>
+    <w:qFormat/>
     <w:pPr>
       <w:suppressLineNumbers/>
       <w:spacing w:before="120" w:after="120"/>
@@ -2450,6 +2327,7 @@
   <w:style w:type="paragraph" w:styleId="Index">
     <w:name w:val="Index"/>
     <w:basedOn w:val="Normal"/>
+    <w:qFormat/>
     <w:pPr>
       <w:suppressLineNumbers/>
     </w:pPr>
@@ -2459,15 +2337,36 @@
   </w:style>
   <w:style w:type="paragraph" w:styleId="ListParagraph">
     <w:name w:val="List Paragraph"/>
+    <w:basedOn w:val="Normal"/>
     <w:uiPriority w:val="34"/>
     <w:qFormat/>
     <w:rsid w:val="00375668"/>
-    <w:basedOn w:val="Normal"/>
     <w:pPr>
       <w:spacing w:before="0" w:after="200"/>
       <w:ind w:left="720" w:right="0" w:hanging="0"/>
       <w:contextualSpacing/>
     </w:pPr>
+    <w:rPr/>
+  </w:style>
+  <w:style w:type="paragraph" w:styleId="Quotations">
+    <w:name w:val="Quotations"/>
+    <w:basedOn w:val="Normal"/>
+    <w:qFormat/>
+    <w:pPr/>
+    <w:rPr/>
+  </w:style>
+  <w:style w:type="paragraph" w:styleId="Title">
+    <w:name w:val="Title"/>
+    <w:basedOn w:val="Heading"/>
+    <w:qFormat/>
+    <w:pPr/>
+    <w:rPr/>
+  </w:style>
+  <w:style w:type="paragraph" w:styleId="Subtitle">
+    <w:name w:val="Subtitle"/>
+    <w:basedOn w:val="Heading"/>
+    <w:qFormat/>
+    <w:pPr/>
     <w:rPr/>
   </w:style>
   <w:style w:type="numbering" w:styleId="NoList" w:default="1">
@@ -2482,7 +2381,7 @@
     <w:semiHidden/>
     <w:unhideWhenUsed/>
     <w:tblPr>
-      <w:tblInd w:type="dxa" w:w="0"/>
+      <w:tblInd w:w="0" w:type="dxa"/>
       <w:tblCellMar>
         <w:top w:w="0" w:type="dxa"/>
         <w:left w:w="108" w:type="dxa"/>

</xml_diff>